<commit_message>
small edits to figures, to draft
</commit_message>
<xml_diff>
--- a/Paper/fulldraft10_HM.docx
+++ b/Paper/fulldraft10_HM.docx
@@ -270,7 +270,16 @@
           <w:rFonts w:eastAsia="Times New Roman" w:cs="Times New Roman"/>
           <w:color w:val="000000"/>
         </w:rPr>
-        <w:t xml:space="preserve">tribution, chemical abundances, </w:t>
+        <w:t>tribut</w:t>
+      </w:r>
+      <w:bookmarkStart w:id="0" w:name="_GoBack"/>
+      <w:bookmarkEnd w:id="0"/>
+      <w:r>
+        <w:rPr>
+          <w:rFonts w:eastAsia="Times New Roman" w:cs="Times New Roman"/>
+          <w:color w:val="000000"/>
+        </w:rPr>
+        <w:t xml:space="preserve">ion, chemical abundances, </w:t>
       </w:r>
       <w:r>
         <w:rPr>
@@ -6117,20 +6126,20 @@
     <w:p>
       <w:pPr>
         <w:rPr>
-          <w:ins w:id="0" w:author="Helen  Meskhidze" w:date="2016-01-15T14:20:00Z"/>
-          <w:rFonts w:cs="Times New Roman"/>
-        </w:rPr>
-      </w:pPr>
-    </w:p>
-    <w:p>
-      <w:pPr>
-        <w:rPr>
           <w:ins w:id="1" w:author="Helen  Meskhidze" w:date="2016-01-15T14:20:00Z"/>
           <w:rFonts w:cs="Times New Roman"/>
-          <w:i/>
-        </w:rPr>
-      </w:pPr>
-      <w:ins w:id="2" w:author="Helen  Meskhidze" w:date="2016-01-15T14:20:00Z">
+        </w:rPr>
+      </w:pPr>
+    </w:p>
+    <w:p>
+      <w:pPr>
+        <w:rPr>
+          <w:ins w:id="2" w:author="Helen  Meskhidze" w:date="2016-01-15T14:20:00Z"/>
+          <w:rFonts w:cs="Times New Roman"/>
+          <w:i/>
+        </w:rPr>
+      </w:pPr>
+      <w:ins w:id="3" w:author="Helen  Meskhidze" w:date="2016-01-15T14:20:00Z">
         <w:r>
           <w:rPr>
             <w:rFonts w:cs="Times New Roman"/>
@@ -6974,13 +6983,7 @@
         <w:rPr>
           <w:rFonts w:cs="Times New Roman"/>
         </w:rPr>
-        <w:t xml:space="preserve">Stasinska </w:t>
-      </w:r>
-      <w:r>
-        <w:rPr>
-          <w:rFonts w:cs="Times New Roman"/>
-        </w:rPr>
-        <w:t xml:space="preserve">and Leitherer (1996) give upper and lower limits for the values of </w:t>
+        <w:t xml:space="preserve">Stasinska and Leitherer (1996) give upper and lower limits for the values of </w:t>
       </w:r>
       <w:r>
         <w:rPr>
@@ -7256,13 +7259,7 @@
         <w:rPr>
           <w:rFonts w:cs="Times New Roman"/>
         </w:rPr>
-        <w:t xml:space="preserve"> prevalent in the literature </w:t>
-      </w:r>
-      <w:r>
-        <w:rPr>
-          <w:rFonts w:cs="Times New Roman"/>
-        </w:rPr>
-        <w:t xml:space="preserve">to use the ionization parameter to capture the above relationships </w:t>
+        <w:t xml:space="preserve"> prevalent in the literature to use the ionization parameter to capture the above relationships </w:t>
       </w:r>
       <w:r>
         <w:rPr>
@@ -9822,20 +9819,20 @@
     <w:p>
       <w:pPr>
         <w:rPr>
-          <w:ins w:id="3" w:author="Chris Richardson" w:date="2015-06-18T15:40:00Z"/>
-          <w:rFonts w:cs="Times New Roman"/>
-          <w:i/>
-        </w:rPr>
-      </w:pPr>
-    </w:p>
-    <w:p>
-      <w:pPr>
-        <w:rPr>
           <w:ins w:id="4" w:author="Chris Richardson" w:date="2015-06-18T15:40:00Z"/>
           <w:rFonts w:cs="Times New Roman"/>
-        </w:rPr>
-      </w:pPr>
-      <w:ins w:id="5" w:author="Chris Richardson" w:date="2015-06-18T15:40:00Z">
+          <w:i/>
+        </w:rPr>
+      </w:pPr>
+    </w:p>
+    <w:p>
+      <w:pPr>
+        <w:rPr>
+          <w:ins w:id="5" w:author="Chris Richardson" w:date="2015-06-18T15:40:00Z"/>
+          <w:rFonts w:cs="Times New Roman"/>
+        </w:rPr>
+      </w:pPr>
+      <w:ins w:id="6" w:author="Chris Richardson" w:date="2015-06-18T15:40:00Z">
         <w:r>
           <w:rPr>
             <w:rFonts w:cs="Times New Roman"/>
@@ -9844,7 +9841,7 @@
           <w:t xml:space="preserve">[LOOK AT RAITER, SCHAERER, AND </w:t>
         </w:r>
       </w:ins>
-      <w:ins w:id="6" w:author="Chris Richardson" w:date="2015-06-18T15:41:00Z">
+      <w:ins w:id="7" w:author="Chris Richardson" w:date="2015-06-18T15:41:00Z">
         <w:r>
           <w:rPr>
             <w:rFonts w:cs="Times New Roman"/>
@@ -12977,14 +12974,14 @@
         </w:rPr>
         <w:t xml:space="preserve">The trend seems to be caused by metals becoming a greater source of opacity in this region, resulting in decreased </w:t>
       </w:r>
-      <w:commentRangeStart w:id="7"/>
+      <w:commentRangeStart w:id="8"/>
       <w:r>
         <w:rPr>
           <w:rFonts w:cs="Times New Roman"/>
         </w:rPr>
         <w:t>ionization</w:t>
       </w:r>
-      <w:commentRangeEnd w:id="7"/>
+      <w:commentRangeEnd w:id="8"/>
       <w:r>
         <w:rPr>
           <w:rStyle w:val="CommentReference"/>
@@ -12992,7 +12989,7 @@
           <w:kern w:val="0"/>
           <w:lang w:eastAsia="en-US" w:bidi="ar-SA"/>
         </w:rPr>
-        <w:commentReference w:id="7"/>
+        <w:commentReference w:id="8"/>
       </w:r>
       <w:r>
         <w:rPr>
@@ -20245,21 +20242,21 @@
           <w:rFonts w:eastAsia="Symbol" w:cs="Times New Roman"/>
           <w:color w:val="000000"/>
         </w:rPr>
-        <w:t xml:space="preserve">6 in the rest-frame optical and near infrared. In the following we discuss implications of JWST observations on UV emission lines (in </w:t>
+        <w:t xml:space="preserve">6 in the rest-frame optical and near infrared. In the following we discuss implications of JWST observations on UV emission lines </w:t>
       </w:r>
       <w:r>
         <w:rPr>
           <w:rFonts w:eastAsia="Symbol" w:cs="Times New Roman"/>
           <w:color w:val="000000"/>
         </w:rPr>
-        <w:t>the</w:t>
+        <w:t xml:space="preserve">as well as optical and </w:t>
       </w:r>
       <w:r>
         <w:rPr>
           <w:rFonts w:eastAsia="Symbol" w:cs="Times New Roman"/>
           <w:color w:val="000000"/>
         </w:rPr>
-        <w:t xml:space="preserve"> context of the literature) and optical through IR</w:t>
+        <w:t>IR</w:t>
       </w:r>
       <w:r>
         <w:rPr>
@@ -20751,11 +20748,19 @@
           <w:rFonts w:cs="Times New Roman"/>
         </w:rPr>
       </w:pPr>
-      <w:r>
-        <w:rPr>
-          <w:rFonts w:cs="Times New Roman"/>
-        </w:rPr>
-        <w:t>Additionally, in the low-</w:t>
+      <w:ins w:id="10" w:author="Helen  Meskhidze" w:date="2016-01-22T08:25:00Z">
+        <w:r>
+          <w:rPr>
+            <w:rFonts w:cs="Times New Roman"/>
+          </w:rPr>
+          <w:t>Further</w:t>
+        </w:r>
+      </w:ins>
+      <w:r>
+        <w:rPr>
+          <w:rFonts w:cs="Times New Roman"/>
+        </w:rPr>
+        <w:t>, in the low-</w:t>
       </w:r>
       <w:r>
         <w:rPr>
@@ -21341,7 +21346,7 @@
         </w:rPr>
         <w:t xml:space="preserve"> </w:t>
       </w:r>
-      <w:ins w:id="9" w:author="Helen  Meskhidze" w:date="2016-01-15T13:24:00Z">
+      <w:ins w:id="11" w:author="Helen  Meskhidze" w:date="2016-01-15T13:24:00Z">
         <w:r>
           <w:rPr>
             <w:rFonts w:cs="Times New Roman"/>
@@ -21517,7 +21522,13 @@
         <w:rPr>
           <w:rFonts w:cs="Times New Roman"/>
         </w:rPr>
-        <w:t xml:space="preserve">become stronger under these conditions. </w:t>
+        <w:t>become stronger under these conditions</w:t>
+      </w:r>
+      <w:r>
+        <w:rPr>
+          <w:rFonts w:cs="Times New Roman"/>
+        </w:rPr>
+        <w:t xml:space="preserve"> (Figure 8). </w:t>
       </w:r>
     </w:p>
     <w:p>
@@ -21603,7 +21614,19 @@
         <w:rPr>
           <w:rFonts w:cs="Times New Roman"/>
         </w:rPr>
-        <w:t xml:space="preserve">en the rigorous amounts of star </w:t>
+        <w:t xml:space="preserve">en the </w:t>
+      </w:r>
+      <w:r>
+        <w:rPr>
+          <w:rFonts w:cs="Times New Roman"/>
+        </w:rPr>
+        <w:t>v</w:t>
+      </w:r>
+      <w:r>
+        <w:rPr>
+          <w:rFonts w:cs="Times New Roman"/>
+        </w:rPr>
+        <w:t xml:space="preserve">igorous amounts of star </w:t>
       </w:r>
       <w:r>
         <w:rPr>
@@ -21621,7 +21644,19 @@
         <w:rPr>
           <w:rFonts w:cs="Times New Roman"/>
         </w:rPr>
-        <w:t xml:space="preserve">and thus will serve as good diagnostics. Additionally, C III </w:t>
+        <w:t xml:space="preserve">and thus will serve as good diagnostics. Additionally, </w:t>
+      </w:r>
+      <w:r>
+        <w:rPr>
+          <w:rFonts w:cs="Times New Roman"/>
+        </w:rPr>
+        <w:t xml:space="preserve">when adopting local nebular conditions, </w:t>
+      </w:r>
+      <w:r>
+        <w:rPr>
+          <w:rFonts w:cs="Times New Roman"/>
+        </w:rPr>
+        <w:t xml:space="preserve">C III </w:t>
       </w:r>
       <w:r>
         <w:rPr>
@@ -21645,31 +21680,26 @@
         <w:rPr>
           <w:rFonts w:cs="Times New Roman"/>
         </w:rPr>
-        <w:t xml:space="preserve">991 </w:t>
-      </w:r>
-      <w:r>
-        <w:rPr>
-          <w:rFonts w:cs="Times New Roman"/>
-        </w:rPr>
-        <w:t xml:space="preserve">both </w:t>
-      </w:r>
-      <w:r>
-        <w:rPr>
-          <w:rFonts w:cs="Times New Roman"/>
-        </w:rPr>
-        <w:t>emits more strongly with less dust (</w:t>
-      </w:r>
-      <w:r>
-        <w:rPr>
-          <w:rFonts w:cs="Times New Roman"/>
-        </w:rPr>
-        <w:t>see Figure 7a)</w:t>
-      </w:r>
-      <w:r>
-        <w:rPr>
-          <w:rFonts w:cs="Times New Roman"/>
-        </w:rPr>
-        <w:t xml:space="preserve">; </w:t>
+        <w:t>991</w:t>
+      </w:r>
+      <w:r>
+        <w:rPr>
+          <w:rFonts w:cs="Times New Roman"/>
+        </w:rPr>
+        <w:t xml:space="preserve"> are not strong lines; they should only be detecting for high-</w:t>
+      </w:r>
+      <w:r>
+        <w:rPr>
+          <w:rFonts w:cs="Times New Roman"/>
+          <w:i/>
+        </w:rPr>
+        <w:t>z</w:t>
+      </w:r>
+      <w:r>
+        <w:rPr>
+          <w:rFonts w:cs="Times New Roman"/>
+        </w:rPr>
+        <w:t xml:space="preserve"> galaxies with little dust. Their </w:t>
       </w:r>
       <w:r>
         <w:rPr>
@@ -21715,13 +21745,51 @@
         <w:rPr>
           <w:rFonts w:cs="Times New Roman"/>
         </w:rPr>
-        <w:t xml:space="preserve">baseline simulations </w:t>
+        <w:t xml:space="preserve">dusty 5 </w:t>
+      </w:r>
+      <w:r>
+        <w:rPr>
+          <w:rFonts w:cs="Times New Roman"/>
+          <w:i/>
+        </w:rPr>
+        <w:t>Z</w:t>
+      </w:r>
+      <w:r>
+        <w:rPr>
+          <w:rFonts w:ascii="Baoli SC Regular" w:hAnsi="Baoli SC Regular" w:cs="Baoli SC Regular"/>
+          <w:vertAlign w:val="subscript"/>
+        </w:rPr>
+        <w:t>⊙</w:t>
+      </w:r>
+      <w:r>
+        <w:rPr>
+          <w:rFonts w:cs="Times New Roman"/>
+        </w:rPr>
+        <w:t xml:space="preserve"> </w:t>
+      </w:r>
+      <w:r>
+        <w:rPr>
+          <w:rFonts w:cs="Times New Roman"/>
+        </w:rPr>
+        <w:t xml:space="preserve">simulations </w:t>
       </w:r>
       <w:r>
         <w:rPr>
           <w:rFonts w:cs="Menlo Regular"/>
         </w:rPr>
-        <w:t xml:space="preserve">are 1.4 and 0.7 respectively while their </w:t>
+        <w:t xml:space="preserve">are </w:t>
+      </w:r>
+      <w:r>
+        <w:rPr>
+          <w:rFonts w:cs="Menlo Regular"/>
+        </w:rPr>
+        <w:t>1.3 and 1.0</w:t>
+      </w:r>
+      <w:r>
+        <w:rPr>
+          <w:rFonts w:cs="Menlo Regular"/>
+        </w:rPr>
+        <w:t xml:space="preserve"> respectively while their </w:t>
       </w:r>
       <w:r>
         <w:rPr>
@@ -21767,7 +21835,57 @@
         <w:rPr>
           <w:rFonts w:cs="Times New Roman"/>
         </w:rPr>
-        <w:t>dust free simulations are 2.5 and 1.7 respectively. These emission lines both ha</w:t>
+        <w:t xml:space="preserve">dust-free 0.2 </w:t>
+      </w:r>
+      <w:r>
+        <w:rPr>
+          <w:rFonts w:cs="Times New Roman"/>
+          <w:i/>
+        </w:rPr>
+        <w:t>Z</w:t>
+      </w:r>
+      <w:r>
+        <w:rPr>
+          <w:rFonts w:ascii="Baoli SC Regular" w:hAnsi="Baoli SC Regular" w:cs="Baoli SC Regular"/>
+          <w:vertAlign w:val="subscript"/>
+        </w:rPr>
+        <w:t>⊙</w:t>
+      </w:r>
+      <w:r>
+        <w:rPr>
+          <w:rFonts w:cs="Times New Roman"/>
+        </w:rPr>
+        <w:t xml:space="preserve"> </w:t>
+      </w:r>
+      <w:r>
+        <w:rPr>
+          <w:rFonts w:cs="Times New Roman"/>
+        </w:rPr>
+        <w:t xml:space="preserve">simulations </w:t>
+      </w:r>
+      <w:r>
+        <w:rPr>
+          <w:rFonts w:cs="Times New Roman"/>
+        </w:rPr>
+        <w:t>are 2.2 and 0..9</w:t>
+      </w:r>
+      <w:r>
+        <w:rPr>
+          <w:rFonts w:cs="Times New Roman"/>
+        </w:rPr>
+        <w:t xml:space="preserve"> respectively</w:t>
+      </w:r>
+      <w:r>
+        <w:rPr>
+          <w:rFonts w:cs="Times New Roman"/>
+        </w:rPr>
+        <w:t xml:space="preserve"> (Figure 8). They </w:t>
+      </w:r>
+      <w:r>
+        <w:rPr>
+          <w:rFonts w:cs="Times New Roman"/>
+        </w:rPr>
+        <w:t>both ha</w:t>
       </w:r>
       <w:r>
         <w:rPr>
@@ -22031,98 +22149,7 @@
         <w:rPr>
           <w:rFonts w:eastAsia="Symbol" w:cs="Times New Roman"/>
         </w:rPr>
-        <w:t xml:space="preserve"> F</w:t>
-      </w:r>
-      <w:r>
-        <w:rPr>
-          <w:rFonts w:eastAsia="Symbol" w:cs="Times New Roman"/>
-        </w:rPr>
-        <w:t xml:space="preserve">urthermore, </w:t>
-      </w:r>
-      <w:r>
-        <w:rPr>
-          <w:rFonts w:cs="Times New Roman"/>
-        </w:rPr>
-        <w:t xml:space="preserve">C III </w:t>
-      </w:r>
-      <w:r>
-        <w:rPr>
-          <w:rFonts w:cs="Times New Roman"/>
-        </w:rPr>
-        <w:t>λ</w:t>
-      </w:r>
-      <w:r>
-        <w:rPr>
-          <w:rFonts w:cs="Times New Roman"/>
-        </w:rPr>
-        <w:t xml:space="preserve">977 and N III </w:t>
-      </w:r>
-      <w:r>
-        <w:rPr>
-          <w:rFonts w:cs="Times New Roman"/>
-        </w:rPr>
-        <w:t>λ</w:t>
-      </w:r>
-      <w:r>
-        <w:rPr>
-          <w:rFonts w:cs="Times New Roman"/>
-        </w:rPr>
-        <w:t xml:space="preserve">991 are not strong lines </w:t>
-      </w:r>
-      <w:r>
-        <w:rPr>
-          <w:rFonts w:cs="Times New Roman"/>
-        </w:rPr>
-        <w:t>when adopting</w:t>
-      </w:r>
-      <w:r>
-        <w:rPr>
-          <w:rFonts w:cs="Times New Roman"/>
-        </w:rPr>
         <w:t xml:space="preserve"> </w:t>
-      </w:r>
-      <w:r>
-        <w:rPr>
-          <w:rFonts w:cs="Times New Roman"/>
-        </w:rPr>
-        <w:t xml:space="preserve">local </w:t>
-      </w:r>
-      <w:r>
-        <w:rPr>
-          <w:rFonts w:cs="Times New Roman"/>
-        </w:rPr>
-        <w:t xml:space="preserve">nebular </w:t>
-      </w:r>
-      <w:r>
-        <w:rPr>
-          <w:rFonts w:cs="Times New Roman"/>
-        </w:rPr>
-        <w:t>conditions, so</w:t>
-      </w:r>
-      <w:r>
-        <w:rPr>
-          <w:rFonts w:cs="Times New Roman"/>
-        </w:rPr>
-        <w:t xml:space="preserve"> they s</w:t>
-      </w:r>
-      <w:r>
-        <w:rPr>
-          <w:rFonts w:cs="Times New Roman"/>
-        </w:rPr>
-        <w:t>hould only be detected for high-</w:t>
-      </w:r>
-      <w:r>
-        <w:rPr>
-          <w:rFonts w:cs="Times New Roman"/>
-          <w:i/>
-        </w:rPr>
-        <w:t>z</w:t>
-      </w:r>
-      <w:r>
-        <w:rPr>
-          <w:rFonts w:cs="Times New Roman"/>
-        </w:rPr>
-        <w:t xml:space="preserve"> galaxies with low dust. </w:t>
       </w:r>
       <w:r>
         <w:rPr>
@@ -23272,8 +23299,6 @@
         </w:rPr>
         <w:t xml:space="preserve">Undergraduate Research Program, and Summer Undergraduate Research Experience. </w:t>
       </w:r>
-      <w:bookmarkStart w:id="10" w:name="_GoBack"/>
-      <w:bookmarkEnd w:id="10"/>
       <w:r>
         <w:rPr>
           <w:rFonts w:cs="Times New Roman"/>
@@ -23323,6 +23348,9 @@
       <w:pPr>
         <w:widowControl/>
         <w:suppressAutoHyphens w:val="0"/>
+        <w:rPr>
+          <w:b/>
+        </w:rPr>
       </w:pPr>
       <w:r>
         <w:rPr>
@@ -23331,6 +23359,9 @@
         <w:br w:type="page"/>
       </w:r>
       <w:r>
+        <w:rPr>
+          <w:b/>
+        </w:rPr>
         <w:t>References</w:t>
       </w:r>
     </w:p>
@@ -23338,14 +23369,26 @@
     <w:p>
       <w:pPr>
         <w:spacing w:after="115"/>
-      </w:pPr>
-      <w:r>
+        <w:rPr>
+          <w:rFonts w:cs="Times New Roman"/>
+        </w:rPr>
+      </w:pPr>
+      <w:r>
+        <w:rPr>
+          <w:rFonts w:cs="Times New Roman"/>
+        </w:rPr>
         <w:t xml:space="preserve">Abel N. P., </w:t>
       </w:r>
       <w:r>
+        <w:rPr>
+          <w:rFonts w:cs="Times New Roman"/>
+        </w:rPr>
         <w:t xml:space="preserve">&amp; </w:t>
       </w:r>
       <w:r>
+        <w:rPr>
+          <w:rFonts w:cs="Times New Roman"/>
+        </w:rPr>
         <w:t>Satyapal S., 2008, ApJ, 678, 686</w:t>
       </w:r>
     </w:p>
@@ -23356,7 +23399,6 @@
         <w:rPr>
           <w:rFonts w:eastAsia="Times New Roman" w:cs="Times New Roman"/>
           <w:kern w:val="0"/>
-          <w:szCs w:val="20"/>
           <w:lang w:val="en-CA" w:eastAsia="en-US" w:bidi="ar-SA"/>
         </w:rPr>
       </w:pPr>
@@ -23364,7 +23406,6 @@
         <w:rPr>
           <w:rFonts w:eastAsia="Times New Roman" w:cs="Times New Roman"/>
           <w:kern w:val="0"/>
-          <w:szCs w:val="20"/>
           <w:lang w:val="en-CA" w:eastAsia="en-US" w:bidi="ar-SA"/>
         </w:rPr>
         <w:t>Allen M. G., Dopita M. A., Tsvetanov Z. I., 1998, ApJ, 493, 571</w:t>
@@ -23375,82 +23416,83 @@
         <w:widowControl/>
         <w:suppressAutoHyphens w:val="0"/>
         <w:rPr>
-          <w:rFonts w:ascii="Times" w:eastAsia="Times New Roman" w:hAnsi="Times" w:cs="Times New Roman"/>
+          <w:rFonts w:eastAsia="Times New Roman" w:cs="Times New Roman"/>
           <w:kern w:val="0"/>
-          <w:sz w:val="20"/>
-          <w:szCs w:val="20"/>
           <w:lang w:val="en-CA" w:eastAsia="en-US" w:bidi="ar-SA"/>
         </w:rPr>
       </w:pPr>
+      <w:r>
+        <w:rPr>
+          <w:rFonts w:eastAsia="Times New Roman" w:cs="Times New Roman"/>
+          <w:kern w:val="0"/>
+          <w:lang w:val="en-CA" w:eastAsia="en-US" w:bidi="ar-SA"/>
+        </w:rPr>
+        <w:t>Baldwin J. A., Ferland G. J., Martin P. G., et al., 1991, ApJ, 374, 580</w:t>
+      </w:r>
     </w:p>
     <w:p>
       <w:pPr>
         <w:spacing w:after="115"/>
-      </w:pPr>
-      <w:r>
-        <w:rPr>
-          <w:rFonts w:cs="Times New Roman"/>
-        </w:rPr>
-        <w:t xml:space="preserve">Baldwin </w:t>
-      </w:r>
-      <w:r>
-        <w:rPr>
-          <w:rFonts w:cs="Times New Roman"/>
-        </w:rPr>
-        <w:t>J. A., Ferland G. J., Martin P. G., et al., 1991, ApJ, 374, 580</w:t>
+        <w:rPr>
+          <w:rFonts w:cs="Times New Roman"/>
+        </w:rPr>
+      </w:pPr>
+      <w:r>
+        <w:rPr>
+          <w:rFonts w:cs="Times New Roman"/>
+        </w:rPr>
+        <w:t xml:space="preserve">Baldwin J., Ferland G., Korista K., </w:t>
+      </w:r>
+      <w:r>
+        <w:rPr>
+          <w:rFonts w:cs="Times New Roman"/>
+        </w:rPr>
+        <w:t xml:space="preserve">&amp; </w:t>
+      </w:r>
+      <w:r>
+        <w:rPr>
+          <w:rFonts w:cs="Times New Roman"/>
+        </w:rPr>
+        <w:t>Verner D., 1995, ApJ, 455L, 119</w:t>
       </w:r>
     </w:p>
     <w:p>
       <w:pPr>
         <w:spacing w:after="115"/>
-      </w:pPr>
-      <w:r>
-        <w:t xml:space="preserve">Baldwin J., Ferland G., Korista K., </w:t>
-      </w:r>
-      <w:r>
-        <w:t xml:space="preserve">&amp; </w:t>
-      </w:r>
-      <w:r>
-        <w:t>Verner D., 1995, ApJ, 455L, 119</w:t>
+        <w:rPr>
+          <w:rFonts w:cs="Times New Roman"/>
+        </w:rPr>
+      </w:pPr>
+      <w:r>
+        <w:rPr>
+          <w:rFonts w:cs="Times New Roman"/>
+        </w:rPr>
+        <w:t>Baldwin J. A., Phillips M. M., &amp; Telervich R., 1981, PASP, 93, 5 (BPT)</w:t>
       </w:r>
     </w:p>
     <w:p>
       <w:pPr>
         <w:spacing w:after="115"/>
-      </w:pPr>
-      <w:r>
-        <w:t>Baldwin J. A., Phillips</w:t>
-      </w:r>
-      <w:r>
-        <w:t xml:space="preserve"> </w:t>
-      </w:r>
-      <w:r>
-        <w:t>M.</w:t>
-      </w:r>
-      <w:r>
-        <w:t xml:space="preserve"> </w:t>
-      </w:r>
-      <w:r>
-        <w:t xml:space="preserve">M., </w:t>
-      </w:r>
-      <w:r>
-        <w:t xml:space="preserve">&amp; </w:t>
-      </w:r>
-      <w:r>
-        <w:t>Telervich R., 1981, PASP, 93, 5 (BPT)</w:t>
-      </w:r>
-    </w:p>
-    <w:p>
-      <w:pPr>
-        <w:spacing w:after="115"/>
-      </w:pPr>
-      <w:r>
+        <w:rPr>
+          <w:rFonts w:cs="Times New Roman"/>
+        </w:rPr>
+      </w:pPr>
+      <w:r>
+        <w:rPr>
+          <w:rFonts w:cs="Times New Roman"/>
+        </w:rPr>
         <w:t xml:space="preserve">Beuther H., Schilke P., Menten K. M., </w:t>
       </w:r>
       <w:r>
+        <w:rPr>
+          <w:rFonts w:cs="Times New Roman"/>
+        </w:rPr>
         <w:t>et al</w:t>
       </w:r>
       <w:r>
+        <w:rPr>
+          <w:rFonts w:cs="Times New Roman"/>
+        </w:rPr>
         <w:t>., 2002, ApJ, 566, 945</w:t>
       </w:r>
     </w:p>
@@ -23491,7 +23533,580 @@
           <w:shd w:val="clear" w:color="auto" w:fill="FFFFFF"/>
           <w:lang w:eastAsia="en-US" w:bidi="ar-SA"/>
         </w:rPr>
-        <w:t>Chiosi</w:t>
+        <w:t>Chiosi C.,</w:t>
+      </w:r>
+      <w:r>
+        <w:rPr>
+          <w:rFonts w:cs="Times New Roman"/>
+        </w:rPr>
+        <w:t xml:space="preserve"> 1993, A&amp;AS, 100, 647</w:t>
+      </w:r>
+    </w:p>
+    <w:p>
+      <w:pPr>
+        <w:spacing w:after="115"/>
+        <w:rPr>
+          <w:rFonts w:cs="Times New Roman"/>
+        </w:rPr>
+      </w:pPr>
+      <w:r>
+        <w:rPr>
+          <w:rFonts w:cs="Times New Roman"/>
+        </w:rPr>
+        <w:t>Cassata</w:t>
+      </w:r>
+      <w:r>
+        <w:rPr>
+          <w:rFonts w:cs="Times New Roman"/>
+        </w:rPr>
+        <w:t xml:space="preserve"> P., </w:t>
+      </w:r>
+      <w:r>
+        <w:rPr>
+          <w:rFonts w:cs="Times New Roman"/>
+        </w:rPr>
+        <w:t xml:space="preserve">Giavalisco M., Williams C. C., et al. </w:t>
+      </w:r>
+      <w:r>
+        <w:rPr>
+          <w:rFonts w:cs="Times New Roman"/>
+        </w:rPr>
+        <w:t>2013, A&amp;A, 556, A68</w:t>
+      </w:r>
+    </w:p>
+    <w:p>
+      <w:pPr>
+        <w:spacing w:after="115"/>
+        <w:rPr>
+          <w:rFonts w:cs="Times New Roman"/>
+        </w:rPr>
+      </w:pPr>
+      <w:r>
+        <w:rPr>
+          <w:rFonts w:cs="Times New Roman"/>
+        </w:rPr>
+        <w:t>Cormier, D., Lebouteiller, V., Madden, S. C., et al. 2012, A&amp;A, 548, A20</w:t>
+      </w:r>
+    </w:p>
+    <w:p>
+      <w:pPr>
+        <w:spacing w:after="115"/>
+        <w:rPr>
+          <w:rFonts w:cs="Times New Roman"/>
+        </w:rPr>
+      </w:pPr>
+      <w:r>
+        <w:rPr>
+          <w:rFonts w:cs="Times New Roman"/>
+        </w:rPr>
+        <w:t xml:space="preserve">De Looze </w:t>
+      </w:r>
+      <w:r>
+        <w:rPr>
+          <w:rFonts w:cs="Times New Roman"/>
+        </w:rPr>
+        <w:t>I., Cormier D, Lebouteiller V., et al., 2014, A&amp;A, 568, 62</w:t>
+      </w:r>
+    </w:p>
+    <w:p>
+      <w:pPr>
+        <w:spacing w:after="115"/>
+        <w:rPr>
+          <w:rFonts w:cs="Times New Roman"/>
+        </w:rPr>
+      </w:pPr>
+      <w:r>
+        <w:rPr>
+          <w:rFonts w:cs="Times New Roman"/>
+        </w:rPr>
+        <w:t>Dopita</w:t>
+      </w:r>
+      <w:r>
+        <w:rPr>
+          <w:rFonts w:cs="Times New Roman"/>
+        </w:rPr>
+        <w:t xml:space="preserve"> M. A., </w:t>
+      </w:r>
+      <w:r>
+        <w:rPr>
+          <w:rFonts w:cs="Times New Roman"/>
+        </w:rPr>
+        <w:t>Fischera J., Sutherland R. S.,</w:t>
+      </w:r>
+      <w:r>
+        <w:rPr>
+          <w:rFonts w:cs="Times New Roman"/>
+        </w:rPr>
+        <w:t xml:space="preserve"> et al.</w:t>
+      </w:r>
+      <w:r>
+        <w:rPr>
+          <w:rFonts w:cs="Times New Roman"/>
+        </w:rPr>
+        <w:t>,</w:t>
+      </w:r>
+      <w:r>
+        <w:rPr>
+          <w:rFonts w:cs="Times New Roman"/>
+        </w:rPr>
+        <w:t xml:space="preserve"> 2006</w:t>
+      </w:r>
+      <w:r>
+        <w:rPr>
+          <w:rFonts w:cs="Times New Roman"/>
+        </w:rPr>
+        <w:t>, ApJS, 167, 177</w:t>
+      </w:r>
+    </w:p>
+    <w:p>
+      <w:pPr>
+        <w:spacing w:after="115"/>
+        <w:rPr>
+          <w:rFonts w:cs="Times New Roman"/>
+        </w:rPr>
+      </w:pPr>
+      <w:r>
+        <w:rPr>
+          <w:rFonts w:cs="Times New Roman"/>
+        </w:rPr>
+        <w:t xml:space="preserve">Erb </w:t>
+      </w:r>
+      <w:r>
+        <w:rPr>
+          <w:rFonts w:cs="Times New Roman"/>
+        </w:rPr>
+        <w:t xml:space="preserve">D. K., Pettini M., Shapley A. E., </w:t>
+      </w:r>
+      <w:r>
+        <w:rPr>
+          <w:rFonts w:cs="Times New Roman"/>
+        </w:rPr>
+        <w:t>et al.</w:t>
+      </w:r>
+      <w:r>
+        <w:rPr>
+          <w:rFonts w:cs="Times New Roman"/>
+        </w:rPr>
+        <w:t>,</w:t>
+      </w:r>
+      <w:r>
+        <w:rPr>
+          <w:rFonts w:cs="Times New Roman"/>
+        </w:rPr>
+        <w:t xml:space="preserve"> 2010</w:t>
+      </w:r>
+      <w:r>
+        <w:rPr>
+          <w:rFonts w:cs="Times New Roman"/>
+        </w:rPr>
+        <w:t>, 719, 1168</w:t>
+      </w:r>
+    </w:p>
+    <w:p>
+      <w:pPr>
+        <w:spacing w:after="115"/>
+        <w:rPr>
+          <w:rFonts w:eastAsiaTheme="minorEastAsia" w:cs="Times New Roman"/>
+          <w:kern w:val="0"/>
+          <w:lang w:eastAsia="en-US" w:bidi="ar-SA"/>
+        </w:rPr>
+      </w:pPr>
+      <w:r>
+        <w:rPr>
+          <w:rFonts w:eastAsiaTheme="minorEastAsia" w:cs="Times New Roman"/>
+          <w:kern w:val="0"/>
+          <w:lang w:eastAsia="en-US" w:bidi="ar-SA"/>
+        </w:rPr>
+        <w:t xml:space="preserve">Ferland, G. J., Baldwin, J. A., Korista, K. T., Hamann, F., Carswell, R. F., Phillips, M. M., Wilkes, B. J., &amp; Williams, R. E. 1996, ApJ, 461, 683 </w:t>
+      </w:r>
+    </w:p>
+    <w:p>
+      <w:pPr>
+        <w:spacing w:after="115"/>
+        <w:rPr>
+          <w:rFonts w:cs="Times New Roman"/>
+        </w:rPr>
+      </w:pPr>
+      <w:r>
+        <w:rPr>
+          <w:rFonts w:cs="Times New Roman"/>
+        </w:rPr>
+        <w:t>Ferland</w:t>
+      </w:r>
+      <w:r>
+        <w:rPr>
+          <w:rFonts w:cs="Times New Roman"/>
+        </w:rPr>
+        <w:t xml:space="preserve"> G. J., &amp;</w:t>
+      </w:r>
+      <w:r>
+        <w:rPr>
+          <w:rFonts w:cs="Times New Roman"/>
+        </w:rPr>
+        <w:t xml:space="preserve"> Osterbrock</w:t>
+      </w:r>
+      <w:r>
+        <w:rPr>
+          <w:rFonts w:cs="Times New Roman"/>
+        </w:rPr>
+        <w:t xml:space="preserve"> D. E., </w:t>
+      </w:r>
+      <w:r>
+        <w:rPr>
+          <w:rFonts w:cs="Times New Roman"/>
+        </w:rPr>
+        <w:t>1986</w:t>
+      </w:r>
+      <w:r>
+        <w:rPr>
+          <w:rFonts w:cs="Times New Roman"/>
+        </w:rPr>
+        <w:t>, ApJ, 300, 658</w:t>
+      </w:r>
+    </w:p>
+    <w:p>
+      <w:pPr>
+        <w:spacing w:after="115"/>
+        <w:rPr>
+          <w:rFonts w:cs="Times New Roman"/>
+        </w:rPr>
+      </w:pPr>
+      <w:r>
+        <w:rPr>
+          <w:rFonts w:cs="Times New Roman"/>
+        </w:rPr>
+        <w:t>Ferland</w:t>
+      </w:r>
+      <w:r>
+        <w:rPr>
+          <w:rFonts w:cs="Times New Roman"/>
+        </w:rPr>
+        <w:t xml:space="preserve"> G. J., Porter R. L., van Hoof P. A. M.,</w:t>
+      </w:r>
+      <w:r>
+        <w:rPr>
+          <w:rFonts w:cs="Times New Roman"/>
+        </w:rPr>
+        <w:t xml:space="preserve"> et al. 2013</w:t>
+      </w:r>
+      <w:r>
+        <w:rPr>
+          <w:rFonts w:cs="Times New Roman"/>
+        </w:rPr>
+        <w:t>, RMxAA, 49, 137</w:t>
+      </w:r>
+    </w:p>
+    <w:p>
+      <w:pPr>
+        <w:spacing w:after="115"/>
+        <w:rPr>
+          <w:rFonts w:cs="Times New Roman"/>
+        </w:rPr>
+      </w:pPr>
+      <w:r>
+        <w:rPr>
+          <w:rFonts w:cs="Times New Roman"/>
+        </w:rPr>
+        <w:t>Ferguson J. W., Korista K. T., Baldwin J. A.,</w:t>
+      </w:r>
+      <w:r>
+        <w:rPr>
+          <w:rFonts w:cs="Times New Roman"/>
+        </w:rPr>
+        <w:t xml:space="preserve"> &amp;</w:t>
+      </w:r>
+      <w:r>
+        <w:rPr>
+          <w:rFonts w:cs="Times New Roman"/>
+        </w:rPr>
+        <w:t xml:space="preserve"> Ferland G. J.,</w:t>
+      </w:r>
+      <w:r>
+        <w:rPr>
+          <w:rFonts w:cs="Times New Roman"/>
+        </w:rPr>
+        <w:t xml:space="preserve"> 1997</w:t>
+      </w:r>
+      <w:r>
+        <w:rPr>
+          <w:rFonts w:cs="Times New Roman"/>
+        </w:rPr>
+        <w:t>, ApJ, 487, 122</w:t>
+      </w:r>
+    </w:p>
+    <w:p>
+      <w:pPr>
+        <w:spacing w:after="115"/>
+        <w:rPr>
+          <w:rFonts w:cs="Times New Roman"/>
+        </w:rPr>
+      </w:pPr>
+      <w:r>
+        <w:rPr>
+          <w:rFonts w:cs="Times New Roman"/>
+        </w:rPr>
+        <w:t>Fosbury R. A. E., Villar-Mart</w:t>
+      </w:r>
+      <w:r>
+        <w:rPr>
+          <w:rFonts w:cs="Times New Roman"/>
+        </w:rPr>
+        <w:t>í</w:t>
+      </w:r>
+      <w:r>
+        <w:rPr>
+          <w:rFonts w:cs="Times New Roman"/>
+        </w:rPr>
+        <w:t>n M., Humphrey A.,</w:t>
+      </w:r>
+      <w:r>
+        <w:rPr>
+          <w:rFonts w:cs="Times New Roman"/>
+        </w:rPr>
+        <w:t xml:space="preserve"> et al.</w:t>
+      </w:r>
+      <w:r>
+        <w:rPr>
+          <w:rFonts w:cs="Times New Roman"/>
+        </w:rPr>
+        <w:t xml:space="preserve"> 2003, ApJ, 596</w:t>
+      </w:r>
+      <w:r>
+        <w:rPr>
+          <w:rFonts w:cs="Times New Roman"/>
+        </w:rPr>
+        <w:t>, 797</w:t>
+      </w:r>
+    </w:p>
+    <w:p>
+      <w:pPr>
+        <w:spacing w:after="115"/>
+        <w:rPr>
+          <w:rFonts w:cs="Times New Roman"/>
+        </w:rPr>
+      </w:pPr>
+      <w:r>
+        <w:rPr>
+          <w:rFonts w:cs="Times New Roman"/>
+        </w:rPr>
+        <w:t>Garnett, D. 1989, ApJ, 345, 282</w:t>
+      </w:r>
+    </w:p>
+    <w:p>
+      <w:pPr>
+        <w:spacing w:after="115"/>
+        <w:rPr>
+          <w:rFonts w:cs="Times New Roman"/>
+        </w:rPr>
+      </w:pPr>
+      <w:r>
+        <w:rPr>
+          <w:rFonts w:cs="Times New Roman"/>
+        </w:rPr>
+        <w:t xml:space="preserve">Goad M. R., Korista K. T., </w:t>
+      </w:r>
+      <w:r>
+        <w:rPr>
+          <w:rFonts w:cs="Times New Roman"/>
+        </w:rPr>
+        <w:t xml:space="preserve">&amp; </w:t>
+      </w:r>
+      <w:r>
+        <w:rPr>
+          <w:rFonts w:cs="Times New Roman"/>
+        </w:rPr>
+        <w:t>Ruff A. J., 2012, MNRAS, 426, 3086</w:t>
+      </w:r>
+    </w:p>
+    <w:p>
+      <w:pPr>
+        <w:spacing w:after="115"/>
+        <w:rPr>
+          <w:rFonts w:cs="Times New Roman"/>
+        </w:rPr>
+      </w:pPr>
+      <w:r>
+        <w:rPr>
+          <w:rFonts w:cs="Times New Roman"/>
+        </w:rPr>
+        <w:t xml:space="preserve">Grevesse N., Asplund M., Sauval A. J., </w:t>
+      </w:r>
+      <w:r>
+        <w:rPr>
+          <w:rFonts w:cs="Times New Roman"/>
+        </w:rPr>
+        <w:t xml:space="preserve">&amp; </w:t>
+      </w:r>
+      <w:r>
+        <w:rPr>
+          <w:rFonts w:cs="Times New Roman"/>
+        </w:rPr>
+        <w:t>Scott P.,</w:t>
+      </w:r>
+      <w:r>
+        <w:rPr>
+          <w:rFonts w:cs="Times New Roman"/>
+        </w:rPr>
+        <w:t xml:space="preserve"> 2010</w:t>
+      </w:r>
+      <w:r>
+        <w:rPr>
+          <w:rFonts w:cs="Times New Roman"/>
+        </w:rPr>
+        <w:t>, Ap&amp;SS, 328, 179</w:t>
+      </w:r>
+    </w:p>
+    <w:p>
+      <w:pPr>
+        <w:spacing w:after="115"/>
+        <w:rPr>
+          <w:rFonts w:cs="Times New Roman"/>
+        </w:rPr>
+      </w:pPr>
+      <w:r>
+        <w:rPr>
+          <w:rFonts w:cs="Times New Roman"/>
+        </w:rPr>
+        <w:t xml:space="preserve">Groves B. A., Dopita M. A., </w:t>
+      </w:r>
+      <w:r>
+        <w:rPr>
+          <w:rFonts w:cs="Times New Roman"/>
+        </w:rPr>
+        <w:t xml:space="preserve">&amp; </w:t>
+      </w:r>
+      <w:r>
+        <w:rPr>
+          <w:rFonts w:cs="Times New Roman"/>
+        </w:rPr>
+        <w:t>Sutherland R. S., 2004b, ApJS, 153, 75</w:t>
+      </w:r>
+    </w:p>
+    <w:p>
+      <w:pPr>
+        <w:spacing w:after="115"/>
+        <w:rPr>
+          <w:rFonts w:cs="Times New Roman"/>
+        </w:rPr>
+      </w:pPr>
+      <w:r>
+        <w:rPr>
+          <w:rFonts w:cs="Times New Roman"/>
+        </w:rPr>
+        <w:t xml:space="preserve">Hamann F., </w:t>
+      </w:r>
+      <w:r>
+        <w:rPr>
+          <w:rFonts w:cs="Times New Roman"/>
+        </w:rPr>
+        <w:t>Kosita K. T., Ferland G. J., Warner C.,</w:t>
+      </w:r>
+      <w:r>
+        <w:rPr>
+          <w:rFonts w:cs="Times New Roman"/>
+        </w:rPr>
+        <w:t xml:space="preserve"> &amp;</w:t>
+      </w:r>
+      <w:r>
+        <w:rPr>
+          <w:rFonts w:cs="Times New Roman"/>
+        </w:rPr>
+        <w:t xml:space="preserve"> Baldwin J.,</w:t>
+      </w:r>
+      <w:r>
+        <w:rPr>
+          <w:rFonts w:cs="Times New Roman"/>
+        </w:rPr>
+        <w:t xml:space="preserve"> 2002</w:t>
+      </w:r>
+      <w:r>
+        <w:rPr>
+          <w:rFonts w:cs="Times New Roman"/>
+        </w:rPr>
+        <w:t>, ApJ, 564, 592</w:t>
+      </w:r>
+    </w:p>
+    <w:p>
+      <w:pPr>
+        <w:widowControl/>
+        <w:suppressAutoHyphens w:val="0"/>
+        <w:rPr>
+          <w:rFonts w:eastAsia="Times New Roman" w:cs="Times New Roman"/>
+          <w:kern w:val="0"/>
+          <w:lang w:eastAsia="en-US" w:bidi="ar-SA"/>
+        </w:rPr>
+      </w:pPr>
+      <w:r>
+        <w:rPr>
+          <w:rFonts w:eastAsia="Times New Roman" w:cs="Times New Roman"/>
+          <w:kern w:val="0"/>
+          <w:lang w:eastAsia="en-US" w:bidi="ar-SA"/>
+        </w:rPr>
+        <w:t>Heckman, T. M., Robert, C. Leitherer, C., Garnett, D. R., &amp; van der Rydt, F. 1998, ApJ, 503, 646</w:t>
+      </w:r>
+    </w:p>
+    <w:p>
+      <w:pPr>
+        <w:spacing w:after="115"/>
+        <w:rPr>
+          <w:rFonts w:cs="Times New Roman"/>
+        </w:rPr>
+      </w:pPr>
+      <w:r>
+        <w:rPr>
+          <w:rFonts w:cs="Times New Roman"/>
+        </w:rPr>
+        <w:t>Hillier D.,</w:t>
+      </w:r>
+      <w:r>
+        <w:rPr>
+          <w:rFonts w:cs="Times New Roman"/>
+        </w:rPr>
+        <w:t xml:space="preserve"> </w:t>
+      </w:r>
+      <w:r>
+        <w:rPr>
+          <w:rFonts w:cs="Times New Roman"/>
+        </w:rPr>
+        <w:t xml:space="preserve">&amp; </w:t>
+      </w:r>
+      <w:r>
+        <w:rPr>
+          <w:rFonts w:cs="Times New Roman"/>
+        </w:rPr>
+        <w:t>Miller D. L., 1998, ApJ, 496, 407</w:t>
+      </w:r>
+    </w:p>
+    <w:p>
+      <w:pPr>
+        <w:spacing w:after="115"/>
+        <w:rPr>
+          <w:rFonts w:cs="Times New Roman"/>
+        </w:rPr>
+      </w:pPr>
+      <w:r>
+        <w:rPr>
+          <w:rFonts w:cs="Times New Roman"/>
+        </w:rPr>
+        <w:t>Hoare M. G., Kurtz S. E., Lizano S., Keto E.,</w:t>
+      </w:r>
+      <w:r>
+        <w:rPr>
+          <w:rFonts w:cs="Times New Roman"/>
+        </w:rPr>
+        <w:t xml:space="preserve"> &amp;</w:t>
+      </w:r>
+      <w:r>
+        <w:rPr>
+          <w:rFonts w:cs="Times New Roman"/>
+        </w:rPr>
+        <w:t xml:space="preserve"> Hofner P.,</w:t>
+      </w:r>
+      <w:r>
+        <w:rPr>
+          <w:rFonts w:cs="Times New Roman"/>
+        </w:rPr>
+        <w:t xml:space="preserve"> 2007</w:t>
       </w:r>
       <w:r>
         <w:rPr>
@@ -23501,15 +24116,167 @@
           <w:shd w:val="clear" w:color="auto" w:fill="FFFFFF"/>
           <w:lang w:eastAsia="en-US" w:bidi="ar-SA"/>
         </w:rPr>
-        <w:t> C.</w:t>
-      </w:r>
-      <w:r>
-        <w:rPr>
-          <w:rFonts w:eastAsia="Times New Roman" w:cs="Times New Roman"/>
-          <w:color w:val="000000"/>
-          <w:kern w:val="0"/>
-          <w:shd w:val="clear" w:color="auto" w:fill="FFFFFF"/>
-          <w:lang w:eastAsia="en-US" w:bidi="ar-SA"/>
+        <w:t xml:space="preserve"> in Protostars and Planets V, ed. Reipurth B., Jewitt D., and Keil K. (Tucson, AZ; University of Arizona Press), 181</w:t>
+      </w:r>
+    </w:p>
+    <w:p>
+      <w:pPr>
+        <w:spacing w:after="115"/>
+        <w:rPr>
+          <w:rFonts w:cs="Times New Roman"/>
+        </w:rPr>
+      </w:pPr>
+      <w:r>
+        <w:rPr>
+          <w:rFonts w:cs="Times New Roman"/>
+        </w:rPr>
+        <w:t>Hopkins, P. F., Hernquist, L., Cox, T. J., Robertson, B., &amp; Springel, V. 2006, ApJS, 163, 50</w:t>
+      </w:r>
+    </w:p>
+    <w:p>
+      <w:pPr>
+        <w:spacing w:after="115"/>
+        <w:rPr>
+          <w:rFonts w:cs="Times New Roman"/>
+        </w:rPr>
+      </w:pPr>
+      <w:r>
+        <w:rPr>
+          <w:rFonts w:cs="Times New Roman"/>
+        </w:rPr>
+        <w:t>Kauffman G. et al., 2003, MNRAS, 346, 1055</w:t>
+      </w:r>
+    </w:p>
+    <w:p>
+      <w:pPr>
+        <w:spacing w:after="115"/>
+        <w:rPr>
+          <w:rFonts w:cs="Times New Roman"/>
+        </w:rPr>
+      </w:pPr>
+      <w:r>
+        <w:rPr>
+          <w:rFonts w:cs="Times New Roman"/>
+        </w:rPr>
+        <w:t>Kewley, L. J. &amp; Dopita, M. A. 2002, ApJS, 142, 35</w:t>
+      </w:r>
+    </w:p>
+    <w:p>
+      <w:pPr>
+        <w:spacing w:after="115"/>
+        <w:rPr>
+          <w:rFonts w:cs="Times New Roman"/>
+        </w:rPr>
+      </w:pPr>
+      <w:r>
+        <w:rPr>
+          <w:rFonts w:cs="Times New Roman"/>
+        </w:rPr>
+        <w:t>Kewley L. J., Dopita M. A., Sutherland R. S., Heisler C. A.,</w:t>
+      </w:r>
+      <w:r>
+        <w:rPr>
+          <w:rFonts w:cs="Times New Roman"/>
+        </w:rPr>
+        <w:t xml:space="preserve"> &amp;</w:t>
+      </w:r>
+      <w:r>
+        <w:rPr>
+          <w:rFonts w:cs="Times New Roman"/>
+        </w:rPr>
+        <w:t xml:space="preserve"> Trevena J., 2001, ApJ, 556, 121</w:t>
+      </w:r>
+    </w:p>
+    <w:p>
+      <w:pPr>
+        <w:spacing w:after="115"/>
+        <w:rPr>
+          <w:rFonts w:cs="Times New Roman"/>
+        </w:rPr>
+      </w:pPr>
+      <w:r>
+        <w:rPr>
+          <w:rFonts w:cs="Times New Roman"/>
+        </w:rPr>
+        <w:t>Kewley L. J., Dopita M. A., Leitherer C., et al.,</w:t>
+      </w:r>
+      <w:r>
+        <w:rPr>
+          <w:rFonts w:cs="Times New Roman"/>
+        </w:rPr>
+        <w:t xml:space="preserve"> 2013</w:t>
+      </w:r>
+      <w:r>
+        <w:rPr>
+          <w:rFonts w:cs="Times New Roman"/>
+        </w:rPr>
+        <w:t>, ApJ, 774, 100</w:t>
+      </w:r>
+    </w:p>
+    <w:p>
+      <w:pPr>
+        <w:spacing w:after="115"/>
+        <w:rPr>
+          <w:rFonts w:cs="Times New Roman"/>
+          <w:lang w:val="en-CA"/>
+        </w:rPr>
+      </w:pPr>
+      <w:r>
+        <w:rPr>
+          <w:rFonts w:cs="Times New Roman"/>
+          <w:lang w:val="en-CA"/>
+        </w:rPr>
+        <w:t>Kewley, L. J., Maier, C., Yabe, K., et al. 2013b, ApJ, 774, L10</w:t>
+      </w:r>
+    </w:p>
+    <w:p>
+      <w:pPr>
+        <w:spacing w:after="115"/>
+        <w:rPr>
+          <w:rFonts w:cs="Times New Roman"/>
+        </w:rPr>
+      </w:pPr>
+      <w:r>
+        <w:rPr>
+          <w:rFonts w:cs="Times New Roman"/>
+        </w:rPr>
+        <w:t xml:space="preserve">Korista K., Ferland G., Baldwin J., </w:t>
+      </w:r>
+      <w:r>
+        <w:rPr>
+          <w:rFonts w:cs="Times New Roman"/>
+        </w:rPr>
+        <w:t xml:space="preserve">&amp; </w:t>
+      </w:r>
+      <w:r>
+        <w:rPr>
+          <w:rFonts w:cs="Times New Roman"/>
+        </w:rPr>
+        <w:t>Verner D., 1997, ApJS, 108, 401</w:t>
+      </w:r>
+    </w:p>
+    <w:p>
+      <w:pPr>
+        <w:spacing w:after="115"/>
+        <w:rPr>
+          <w:rFonts w:cs="Times New Roman"/>
+        </w:rPr>
+      </w:pPr>
+      <w:r>
+        <w:rPr>
+          <w:rFonts w:cs="Times New Roman"/>
+        </w:rPr>
+        <w:t>Kroupa</w:t>
+      </w:r>
+      <w:r>
+        <w:rPr>
+          <w:rFonts w:cs="Times New Roman"/>
+        </w:rPr>
+        <w:t xml:space="preserve"> P.</w:t>
+      </w:r>
+      <w:r>
+        <w:rPr>
+          <w:rFonts w:cs="Times New Roman"/>
         </w:rPr>
         <w:t>,</w:t>
       </w:r>
@@ -23517,1191 +24284,856 @@
         <w:rPr>
           <w:rFonts w:cs="Times New Roman"/>
         </w:rPr>
+        <w:t xml:space="preserve"> 2001, MNRAS, 322, 231</w:t>
+      </w:r>
+    </w:p>
+    <w:p>
+      <w:pPr>
+        <w:spacing w:after="115"/>
+        <w:rPr>
+          <w:rFonts w:cs="Times New Roman"/>
+        </w:rPr>
+      </w:pPr>
+      <w:r>
+        <w:rPr>
+          <w:rFonts w:cs="Times New Roman"/>
+        </w:rPr>
+        <w:t xml:space="preserve">Kurtz S., Churchwell E., </w:t>
+      </w:r>
+      <w:r>
+        <w:rPr>
+          <w:rFonts w:cs="Times New Roman"/>
+        </w:rPr>
+        <w:t xml:space="preserve">&amp; </w:t>
+      </w:r>
+      <w:r>
+        <w:rPr>
+          <w:rFonts w:cs="Times New Roman"/>
+        </w:rPr>
+        <w:t>Wood D. O. S., 1994, ApJS, 91, 659</w:t>
+      </w:r>
+    </w:p>
+    <w:p>
+      <w:pPr>
+        <w:spacing w:after="115"/>
+        <w:rPr>
+          <w:rFonts w:cs="Times New Roman"/>
+        </w:rPr>
+      </w:pPr>
+      <w:r>
+        <w:rPr>
+          <w:rFonts w:cs="Times New Roman"/>
+          <w:lang w:val="en-CA"/>
+        </w:rPr>
+        <w:t xml:space="preserve">Leitherer, C., 2004. “Age-Dating of Starburst Galaxies,” </w:t>
+      </w:r>
+      <w:r>
+        <w:rPr>
+          <w:rFonts w:cs="Times New Roman"/>
+          <w:i/>
+          <w:lang w:val="en-CA"/>
+        </w:rPr>
+        <w:t>The Evolution of Starbursts</w:t>
+      </w:r>
+      <w:r>
+        <w:rPr>
+          <w:rFonts w:cs="Times New Roman"/>
+          <w:lang w:val="en-CA"/>
+        </w:rPr>
+        <w:t>, ed. S. Huettemeister &amp; E. Manthey (Melville: AIP), in press.</w:t>
+      </w:r>
+    </w:p>
+    <w:p>
+      <w:pPr>
+        <w:spacing w:after="115"/>
+        <w:rPr>
+          <w:rFonts w:cs="Times New Roman"/>
+        </w:rPr>
+      </w:pPr>
+      <w:r>
+        <w:rPr>
+          <w:rFonts w:cs="Times New Roman"/>
+        </w:rPr>
+        <w:t>Leitherer C., 1999, ApJS, 123, 3</w:t>
+      </w:r>
+    </w:p>
+    <w:p>
+      <w:pPr>
+        <w:spacing w:after="115"/>
+        <w:rPr>
+          <w:rFonts w:cs="Times New Roman"/>
+        </w:rPr>
+      </w:pPr>
+      <w:r>
+        <w:rPr>
+          <w:rFonts w:cs="Times New Roman"/>
+        </w:rPr>
+        <w:t xml:space="preserve">Leitherer C., Ekstrom S., Meynet G., </w:t>
+      </w:r>
+      <w:r>
+        <w:rPr>
+          <w:rFonts w:cs="Times New Roman"/>
+        </w:rPr>
+        <w:t>et al.</w:t>
+      </w:r>
+      <w:r>
+        <w:rPr>
+          <w:rFonts w:cs="Times New Roman"/>
+        </w:rPr>
+        <w:t>, 2014, ApJS, 212, 14</w:t>
+      </w:r>
+    </w:p>
+    <w:p>
+      <w:pPr>
+        <w:spacing w:after="115"/>
+        <w:rPr>
+          <w:rFonts w:cs="Times New Roman"/>
+        </w:rPr>
+      </w:pPr>
+      <w:r>
+        <w:rPr>
+          <w:rFonts w:cs="Times New Roman"/>
+        </w:rPr>
+        <w:t xml:space="preserve">Levesque E. M., Kewley L. J., </w:t>
+      </w:r>
+      <w:r>
+        <w:rPr>
+          <w:rFonts w:cs="Times New Roman"/>
+        </w:rPr>
+        <w:t xml:space="preserve">&amp; </w:t>
+      </w:r>
+      <w:r>
+        <w:rPr>
+          <w:rFonts w:cs="Times New Roman"/>
+        </w:rPr>
+        <w:t>Larson K. L., 2010, AJ, 139, 712</w:t>
+      </w:r>
+    </w:p>
+    <w:p>
+      <w:pPr>
+        <w:spacing w:after="115"/>
+        <w:rPr>
+          <w:rFonts w:cs="Times New Roman"/>
+        </w:rPr>
+      </w:pPr>
+      <w:r>
+        <w:rPr>
+          <w:rFonts w:cs="Times New Roman"/>
+        </w:rPr>
+        <w:t>Liu X., Shapley A. E., Coil A. L, Brinchmann J.,</w:t>
+      </w:r>
+      <w:r>
+        <w:rPr>
+          <w:rFonts w:cs="Times New Roman"/>
+        </w:rPr>
+        <w:t xml:space="preserve"> &amp;</w:t>
+      </w:r>
+      <w:r>
+        <w:rPr>
+          <w:rFonts w:cs="Times New Roman"/>
+        </w:rPr>
+        <w:t xml:space="preserve"> Ma C., 2008, ApJ, 678, 758</w:t>
+      </w:r>
+    </w:p>
+    <w:p>
+      <w:pPr>
+        <w:spacing w:after="115"/>
+        <w:rPr>
+          <w:rFonts w:cs="Times New Roman"/>
+        </w:rPr>
+      </w:pPr>
+      <w:r>
+        <w:rPr>
+          <w:rFonts w:cs="Times New Roman"/>
+        </w:rPr>
+        <w:t>Laor</w:t>
+      </w:r>
+      <w:r>
+        <w:rPr>
+          <w:rFonts w:cs="Times New Roman"/>
+        </w:rPr>
+        <w:t xml:space="preserve"> A.,</w:t>
+      </w:r>
+      <w:r>
+        <w:rPr>
+          <w:rFonts w:cs="Times New Roman"/>
+        </w:rPr>
+        <w:t xml:space="preserve"> &amp; Draine</w:t>
+      </w:r>
+      <w:r>
+        <w:rPr>
+          <w:rFonts w:cs="Times New Roman"/>
+        </w:rPr>
+        <w:t xml:space="preserve"> B. T.,</w:t>
+      </w:r>
+      <w:r>
+        <w:rPr>
+          <w:rFonts w:cs="Times New Roman"/>
+        </w:rPr>
         <w:t xml:space="preserve"> 1993</w:t>
       </w:r>
       <w:r>
         <w:rPr>
           <w:rFonts w:cs="Times New Roman"/>
         </w:rPr>
-        <w:t>, A&amp;AS, 100, 647</w:t>
+        <w:t>, ApJ, 402, 441</w:t>
       </w:r>
     </w:p>
     <w:p>
       <w:pPr>
         <w:spacing w:after="115"/>
-      </w:pPr>
-      <w:r>
-        <w:t>Cassata</w:t>
-      </w:r>
-      <w:r>
-        <w:t xml:space="preserve"> P., </w:t>
-      </w:r>
-      <w:r>
-        <w:t xml:space="preserve">Giavalisco M., Williams C. C., et al. </w:t>
-      </w:r>
-      <w:r>
-        <w:t>2013, A&amp;A, 556, A68</w:t>
+        <w:rPr>
+          <w:rFonts w:cs="Times New Roman"/>
+        </w:rPr>
+      </w:pPr>
+      <w:r>
+        <w:rPr>
+          <w:rFonts w:cs="Times New Roman"/>
+        </w:rPr>
+        <w:t xml:space="preserve">Lutz D., Kunze D., Spoon H. W. W., </w:t>
+      </w:r>
+      <w:r>
+        <w:rPr>
+          <w:rFonts w:cs="Times New Roman"/>
+        </w:rPr>
+        <w:t xml:space="preserve">&amp; </w:t>
+      </w:r>
+      <w:r>
+        <w:rPr>
+          <w:rFonts w:cs="Times New Roman"/>
+        </w:rPr>
+        <w:t>Thornley M. D., 1998, A&amp;A, 333, 75</w:t>
       </w:r>
     </w:p>
     <w:p>
       <w:pPr>
         <w:spacing w:after="115"/>
-      </w:pPr>
-      <w:r>
-        <w:t>Cormier, D., Lebouteiller, V., Madden, S. C., et al. 2012, A&amp;A, 548, A20</w:t>
+        <w:rPr>
+          <w:rFonts w:cs="Times New Roman"/>
+        </w:rPr>
+      </w:pPr>
+      <w:r>
+        <w:rPr>
+          <w:rFonts w:cs="Times New Roman"/>
+        </w:rPr>
+        <w:t>Moy E., Rocca-Volmerange B., Fioc M.,</w:t>
+      </w:r>
+      <w:r>
+        <w:rPr>
+          <w:rFonts w:cs="Times New Roman"/>
+        </w:rPr>
+        <w:t xml:space="preserve"> 2001</w:t>
+      </w:r>
+      <w:r>
+        <w:rPr>
+          <w:rFonts w:cs="Times New Roman"/>
+        </w:rPr>
+        <w:t>, A&amp;A, 365, 347</w:t>
       </w:r>
     </w:p>
     <w:p>
       <w:pPr>
         <w:spacing w:after="115"/>
-      </w:pPr>
-      <w:r>
-        <w:rPr>
-          <w:rFonts w:cs="Times New Roman"/>
-        </w:rPr>
-        <w:t xml:space="preserve">De Looze </w:t>
-      </w:r>
-      <w:r>
-        <w:rPr>
-          <w:rFonts w:cs="Times New Roman"/>
-        </w:rPr>
-        <w:t>I., Cormier D, Lebouteiller V., et al., 2014, A&amp;A, 568, 62</w:t>
+        <w:rPr>
+          <w:rFonts w:cs="Times New Roman"/>
+        </w:rPr>
+      </w:pPr>
+      <w:r>
+        <w:rPr>
+          <w:rFonts w:cs="Times New Roman"/>
+        </w:rPr>
+        <w:t xml:space="preserve">Negrete C. A., Dultzin D., Marziani P., </w:t>
+      </w:r>
+      <w:r>
+        <w:rPr>
+          <w:rFonts w:cs="Times New Roman"/>
+        </w:rPr>
+        <w:t xml:space="preserve">&amp; </w:t>
+      </w:r>
+      <w:r>
+        <w:rPr>
+          <w:rFonts w:cs="Times New Roman"/>
+        </w:rPr>
+        <w:t>Sulentic J. W., 2012, ApJ, 757, 62</w:t>
       </w:r>
     </w:p>
     <w:p>
       <w:pPr>
         <w:spacing w:after="115"/>
-      </w:pPr>
-      <w:r>
-        <w:t>Dopita</w:t>
-      </w:r>
-      <w:r>
-        <w:t xml:space="preserve"> M. A., </w:t>
-      </w:r>
-      <w:r>
-        <w:t>Fischera J., Sutherland R. S.,</w:t>
-      </w:r>
-      <w:r>
-        <w:t xml:space="preserve"> et al.</w:t>
-      </w:r>
-      <w:r>
-        <w:t>,</w:t>
-      </w:r>
-      <w:r>
-        <w:t xml:space="preserve"> 2006</w:t>
-      </w:r>
-      <w:r>
-        <w:t>, ApJS, 167, 177</w:t>
+        <w:rPr>
+          <w:rFonts w:cs="Times New Roman"/>
+        </w:rPr>
+      </w:pPr>
+      <w:r>
+        <w:rPr>
+          <w:rFonts w:cs="Times New Roman"/>
+        </w:rPr>
+        <w:t>Netze</w:t>
+      </w:r>
+      <w:r>
+        <w:rPr>
+          <w:rFonts w:cs="Times New Roman"/>
+        </w:rPr>
+        <w:t xml:space="preserve">r H., </w:t>
+      </w:r>
+      <w:r>
+        <w:rPr>
+          <w:rFonts w:cs="Times New Roman"/>
+        </w:rPr>
+        <w:t>&amp; Laor</w:t>
+      </w:r>
+      <w:r>
+        <w:rPr>
+          <w:rFonts w:cs="Times New Roman"/>
+        </w:rPr>
+        <w:t xml:space="preserve"> A.,</w:t>
+      </w:r>
+      <w:r>
+        <w:rPr>
+          <w:rFonts w:cs="Times New Roman"/>
+        </w:rPr>
+        <w:t xml:space="preserve"> 1993</w:t>
+      </w:r>
+      <w:r>
+        <w:rPr>
+          <w:rFonts w:cs="Times New Roman"/>
+        </w:rPr>
+        <w:t>, ApJ, 404, 51</w:t>
       </w:r>
     </w:p>
     <w:p>
       <w:pPr>
         <w:spacing w:after="115"/>
         <w:rPr>
-          <w:rFonts w:ascii="Times" w:hAnsi="Times"/>
-        </w:rPr>
-      </w:pPr>
-      <w:r>
-        <w:rPr>
-          <w:rFonts w:cs="Times New Roman"/>
-        </w:rPr>
-        <w:t xml:space="preserve">Erb </w:t>
-      </w:r>
-      <w:r>
-        <w:rPr>
-          <w:rFonts w:cs="Times New Roman"/>
-        </w:rPr>
-        <w:t xml:space="preserve">D. K., Pettini M., </w:t>
-      </w:r>
-      <w:r>
-        <w:rPr>
-          <w:rFonts w:ascii="Times" w:hAnsi="Times" w:cs="Times New Roman"/>
-        </w:rPr>
-        <w:t xml:space="preserve">Shapley A. E., </w:t>
-      </w:r>
-      <w:r>
-        <w:rPr>
-          <w:rFonts w:ascii="Times" w:hAnsi="Times" w:cs="Times New Roman"/>
+          <w:rFonts w:cs="Times New Roman"/>
+        </w:rPr>
+      </w:pPr>
+      <w:r>
+        <w:rPr>
+          <w:rFonts w:cs="Times New Roman"/>
+        </w:rPr>
+        <w:t xml:space="preserve">Osterbrock D. E., </w:t>
+      </w:r>
+      <w:r>
+        <w:rPr>
+          <w:rFonts w:cs="Times New Roman"/>
+        </w:rPr>
+        <w:t xml:space="preserve">&amp; </w:t>
+      </w:r>
+      <w:r>
+        <w:rPr>
+          <w:rFonts w:cs="Times New Roman"/>
+        </w:rPr>
+        <w:t>Ferland G. J., 2006, Astrophysics of Gaseous Nebulae and Active Galactic Nuclei. University Science Books, 3</w:t>
+      </w:r>
+      <w:r>
+        <w:rPr>
+          <w:rFonts w:cs="Times New Roman"/>
+          <w:vertAlign w:val="superscript"/>
+        </w:rPr>
+        <w:t>rd</w:t>
+      </w:r>
+      <w:r>
+        <w:rPr>
+          <w:rFonts w:cs="Times New Roman"/>
+        </w:rPr>
+        <w:t xml:space="preserve"> Ed., California (AGN3)</w:t>
+      </w:r>
+    </w:p>
+    <w:p>
+      <w:pPr>
+        <w:spacing w:after="115"/>
+        <w:rPr>
+          <w:rFonts w:cs="Times New Roman"/>
+        </w:rPr>
+      </w:pPr>
+      <w:r>
+        <w:rPr>
+          <w:rFonts w:eastAsia="Times New Roman" w:cs="Times New Roman"/>
+          <w:color w:val="000000"/>
+        </w:rPr>
+        <w:t xml:space="preserve">Pauldrach A. W. A., Hoffmann T. L., </w:t>
+      </w:r>
+      <w:r>
+        <w:rPr>
+          <w:rFonts w:eastAsia="Times New Roman" w:cs="Times New Roman"/>
+          <w:color w:val="000000"/>
+        </w:rPr>
+        <w:t xml:space="preserve">&amp; </w:t>
+      </w:r>
+      <w:r>
+        <w:rPr>
+          <w:rFonts w:eastAsia="Times New Roman" w:cs="Times New Roman"/>
+          <w:color w:val="000000"/>
+        </w:rPr>
+        <w:t>Lennon M., 2001, A&amp;A, 375, 161</w:t>
+      </w:r>
+    </w:p>
+    <w:p>
+      <w:pPr>
+        <w:spacing w:after="115"/>
+        <w:rPr>
+          <w:rFonts w:cs="Times New Roman"/>
+        </w:rPr>
+      </w:pPr>
+      <w:r>
+        <w:rPr>
+          <w:rFonts w:cs="Times New Roman"/>
+        </w:rPr>
+        <w:t>Pellegrini E. W., Baldwin J. A., Brogan C. L., et al.,</w:t>
+      </w:r>
+      <w:r>
+        <w:rPr>
+          <w:rFonts w:cs="Times New Roman"/>
+        </w:rPr>
+        <w:t xml:space="preserve"> 2007</w:t>
+      </w:r>
+      <w:r>
+        <w:rPr>
+          <w:rFonts w:cs="Times New Roman"/>
+        </w:rPr>
+        <w:t>, ApJ, 658, 1119</w:t>
+      </w:r>
+    </w:p>
+    <w:p>
+      <w:pPr>
+        <w:spacing w:after="115"/>
+        <w:rPr>
+          <w:rFonts w:eastAsia="Times New Roman" w:cs="Times New Roman"/>
+          <w:color w:val="000000"/>
+        </w:rPr>
+      </w:pPr>
+      <w:r>
+        <w:rPr>
+          <w:rFonts w:cs="Times New Roman"/>
+        </w:rPr>
+        <w:t>Pellegrini E. W., Baldwin J. A., Ferland G. J., Shaw G., &amp; Heathcote S., 2009, ApJ, 693, 285</w:t>
+      </w:r>
+    </w:p>
+    <w:p>
+      <w:pPr>
+        <w:spacing w:after="115"/>
+        <w:rPr>
+          <w:rFonts w:cs="Times New Roman"/>
+        </w:rPr>
+      </w:pPr>
+      <w:r>
+        <w:rPr>
+          <w:rFonts w:cs="Times New Roman"/>
+        </w:rPr>
+        <w:t>Raiter A., Fosbury R. A. E., Teimoorinia H., 2010, A&amp;A, 510, 109</w:t>
+      </w:r>
+    </w:p>
+    <w:p>
+      <w:pPr>
+        <w:spacing w:after="115"/>
+        <w:rPr>
+          <w:rFonts w:eastAsia="Times New Roman" w:cs="Times New Roman"/>
+          <w:color w:val="000000"/>
+        </w:rPr>
+      </w:pPr>
+      <w:r>
+        <w:rPr>
+          <w:rFonts w:cs="Times New Roman"/>
+        </w:rPr>
+        <w:t xml:space="preserve">Richard </w:t>
+      </w:r>
+      <w:r>
+        <w:rPr>
+          <w:rFonts w:cs="Times New Roman"/>
+        </w:rPr>
+        <w:t xml:space="preserve">J., Jones T., Richard E., </w:t>
+      </w:r>
+      <w:r>
+        <w:rPr>
+          <w:rFonts w:cs="Times New Roman"/>
+        </w:rPr>
+        <w:t>2011</w:t>
+      </w:r>
+      <w:r>
+        <w:rPr>
+          <w:rFonts w:cs="Times New Roman"/>
+        </w:rPr>
+        <w:t>, MNRAS, 413, 643</w:t>
+      </w:r>
+    </w:p>
+    <w:p>
+      <w:pPr>
+        <w:spacing w:after="115"/>
+        <w:rPr>
+          <w:rFonts w:cs="Times New Roman"/>
+        </w:rPr>
+      </w:pPr>
+      <w:r>
+        <w:rPr>
+          <w:rFonts w:cs="Times New Roman"/>
+        </w:rPr>
+        <w:t xml:space="preserve">Richardson C. T., Allen J. T., Baldwin J. A., </w:t>
+      </w:r>
+      <w:r>
+        <w:rPr>
+          <w:rFonts w:cs="Times New Roman"/>
         </w:rPr>
         <w:t>et al.</w:t>
       </w:r>
       <w:r>
         <w:rPr>
-          <w:rFonts w:ascii="Times" w:hAnsi="Times" w:cs="Times New Roman"/>
-        </w:rPr>
-        <w:t>,</w:t>
-      </w:r>
-      <w:r>
-        <w:rPr>
-          <w:rFonts w:ascii="Times" w:hAnsi="Times" w:cs="Times New Roman"/>
-        </w:rPr>
-        <w:t xml:space="preserve"> 2010</w:t>
-      </w:r>
-      <w:r>
-        <w:rPr>
-          <w:rFonts w:ascii="Times" w:hAnsi="Times" w:cs="Times New Roman"/>
-        </w:rPr>
-        <w:t>, 719, 1168</w:t>
+          <w:rFonts w:cs="Times New Roman"/>
+        </w:rPr>
+        <w:t>, 2015, in prep</w:t>
       </w:r>
     </w:p>
     <w:p>
       <w:pPr>
         <w:spacing w:after="115"/>
         <w:rPr>
-          <w:rFonts w:ascii="Times" w:eastAsiaTheme="minorEastAsia" w:hAnsi="Times" w:cs="0Ä¸ø◊d·"/>
-          <w:kern w:val="0"/>
-          <w:lang w:eastAsia="en-US" w:bidi="ar-SA"/>
-        </w:rPr>
-      </w:pPr>
-      <w:r>
-        <w:rPr>
-          <w:rFonts w:ascii="Times" w:eastAsiaTheme="minorEastAsia" w:hAnsi="Times" w:cs="0Ä¸ø◊d·"/>
-          <w:kern w:val="0"/>
-          <w:lang w:eastAsia="en-US" w:bidi="ar-SA"/>
-        </w:rPr>
-        <w:t>Ferland, G. J., Baldwin, J. A., Korista, K. T., Hamann, F., Carswell, R. F.,</w:t>
-      </w:r>
-      <w:r>
-        <w:rPr>
-          <w:rFonts w:ascii="Times" w:eastAsiaTheme="minorEastAsia" w:hAnsi="Times" w:cs="0Ä¸ø◊d·"/>
-          <w:kern w:val="0"/>
-          <w:lang w:eastAsia="en-US" w:bidi="ar-SA"/>
+          <w:rFonts w:cs="Times New Roman"/>
+        </w:rPr>
+      </w:pPr>
+      <w:r>
+        <w:rPr>
+          <w:rFonts w:cs="Times New Roman"/>
+        </w:rPr>
+        <w:t xml:space="preserve">Richardson, M. L. A., Levesque, E. M., McLinden, E. M., </w:t>
+      </w:r>
+      <w:r>
+        <w:rPr>
+          <w:rFonts w:cs="Times New Roman"/>
+        </w:rPr>
+        <w:t>et al.</w:t>
+      </w:r>
+      <w:r>
+        <w:rPr>
+          <w:rFonts w:cs="Times New Roman"/>
+        </w:rPr>
+        <w:t>, 2013, arXiv:1309.1169</w:t>
+      </w:r>
+    </w:p>
+    <w:p>
+      <w:pPr>
+        <w:spacing w:after="115"/>
+        <w:rPr>
+          <w:rFonts w:cs="Times New Roman"/>
+        </w:rPr>
+      </w:pPr>
+      <w:r>
+        <w:rPr>
+          <w:rFonts w:cs="Times New Roman"/>
+        </w:rPr>
+        <w:t>Rubin R. H., 1989, ApJS, 69, 897</w:t>
+      </w:r>
+    </w:p>
+    <w:p>
+      <w:pPr>
+        <w:spacing w:after="115"/>
+        <w:rPr>
+          <w:rFonts w:cs="Times New Roman"/>
+        </w:rPr>
+      </w:pPr>
+      <w:r>
+        <w:rPr>
+          <w:rFonts w:cs="Times New Roman"/>
+        </w:rPr>
+        <w:t>Sán</w:t>
+      </w:r>
+      <w:r>
+        <w:rPr>
+          <w:rFonts w:cs="Times New Roman"/>
+        </w:rPr>
+        <w:t xml:space="preserve">chez-Monge </w:t>
+      </w:r>
+      <w:r>
+        <w:rPr>
+          <w:rFonts w:cs="Times New Roman"/>
+        </w:rPr>
+        <w:t>Á</w:t>
+      </w:r>
+      <w:r>
+        <w:rPr>
+          <w:rFonts w:cs="Times New Roman"/>
+        </w:rPr>
+        <w:t>., Pandian, J. D., &amp; Kurtz S.,</w:t>
+      </w:r>
+      <w:r>
+        <w:rPr>
+          <w:rFonts w:cs="Times New Roman"/>
+        </w:rPr>
+        <w:t xml:space="preserve"> 2011</w:t>
+      </w:r>
+      <w:r>
+        <w:rPr>
+          <w:rFonts w:cs="Times New Roman"/>
+        </w:rPr>
+        <w:t xml:space="preserve">, </w:t>
+      </w:r>
+      <w:r>
+        <w:rPr>
+          <w:rFonts w:cs="Times New Roman"/>
+        </w:rPr>
+        <w:t>ApJL, 739, 9</w:t>
+      </w:r>
+    </w:p>
+    <w:p>
+      <w:pPr>
+        <w:spacing w:after="115"/>
+        <w:rPr>
+          <w:rFonts w:cs="Times New Roman"/>
+        </w:rPr>
+      </w:pPr>
+      <w:r>
+        <w:rPr>
+          <w:rFonts w:cs="Times New Roman"/>
+        </w:rPr>
+        <w:t>Satyapal, S., Vega, D., Heckman, T., O’Halloran, B., &amp; Dudik, R. 2007, ApJ,  663, L9</w:t>
+      </w:r>
+    </w:p>
+    <w:p>
+      <w:pPr>
+        <w:spacing w:after="115"/>
+        <w:rPr>
+          <w:rFonts w:cs="Times New Roman"/>
+        </w:rPr>
+      </w:pPr>
+      <w:r>
+        <w:rPr>
+          <w:rFonts w:cs="Times New Roman"/>
+        </w:rPr>
+        <w:t xml:space="preserve">Sellgren K., Tokunaga A. T., </w:t>
+      </w:r>
+      <w:r>
+        <w:rPr>
+          <w:rFonts w:cs="Times New Roman"/>
+        </w:rPr>
+        <w:t xml:space="preserve">&amp; </w:t>
+      </w:r>
+      <w:r>
+        <w:rPr>
+          <w:rFonts w:cs="Times New Roman"/>
+        </w:rPr>
+        <w:t xml:space="preserve">Nakada Y., </w:t>
+      </w:r>
+      <w:r>
+        <w:rPr>
+          <w:rFonts w:cs="Times New Roman"/>
+        </w:rPr>
+        <w:t>1990</w:t>
+      </w:r>
+      <w:r>
+        <w:rPr>
+          <w:rFonts w:cs="Times New Roman"/>
+        </w:rPr>
+        <w:t>, ApJ, 349, 120</w:t>
+      </w:r>
+    </w:p>
+    <w:p>
+      <w:pPr>
+        <w:spacing w:after="115"/>
+        <w:rPr>
+          <w:rFonts w:cs="Times New Roman"/>
+        </w:rPr>
+      </w:pPr>
+      <w:r>
+        <w:rPr>
+          <w:rFonts w:cs="Times New Roman"/>
+        </w:rPr>
+        <w:t>Shapley A. E., Steidel C. C., Pettini M.,</w:t>
+      </w:r>
+      <w:r>
+        <w:rPr>
+          <w:rFonts w:cs="Times New Roman"/>
+        </w:rPr>
+        <w:t xml:space="preserve"> &amp;</w:t>
+      </w:r>
+      <w:r>
+        <w:rPr>
+          <w:rFonts w:cs="Times New Roman"/>
+        </w:rPr>
+        <w:t xml:space="preserve"> Adelberger K. L., 2003, ApJ, 588, 63</w:t>
+      </w:r>
+    </w:p>
+    <w:p>
+      <w:pPr>
+        <w:spacing w:after="115"/>
+        <w:rPr>
+          <w:rFonts w:cs="Times New Roman"/>
+        </w:rPr>
+      </w:pPr>
+      <w:r>
+        <w:rPr>
+          <w:rFonts w:cs="Times New Roman"/>
+        </w:rPr>
+        <w:t xml:space="preserve">Sharazi M., Brinchmann J., </w:t>
+      </w:r>
+      <w:r>
+        <w:rPr>
+          <w:rFonts w:cs="Times New Roman"/>
+        </w:rPr>
+        <w:t xml:space="preserve">&amp; </w:t>
+      </w:r>
+      <w:r>
+        <w:rPr>
+          <w:rFonts w:cs="Times New Roman"/>
+        </w:rPr>
+        <w:t>Rahmati A., 2014, ApJ, 787, 120</w:t>
+      </w:r>
+    </w:p>
+    <w:p>
+      <w:pPr>
+        <w:spacing w:after="115"/>
+        <w:rPr>
+          <w:rFonts w:cs="Times New Roman"/>
+        </w:rPr>
+      </w:pPr>
+      <w:r>
+        <w:rPr>
+          <w:rFonts w:cs="Times New Roman"/>
+        </w:rPr>
+        <w:t>Stasinska G., &amp; Leitherer C., 1996, ApJS, 107, 661</w:t>
+      </w:r>
+    </w:p>
+    <w:p>
+      <w:pPr>
+        <w:spacing w:after="115"/>
+        <w:rPr>
+          <w:rFonts w:cs="Times New Roman"/>
+        </w:rPr>
+      </w:pPr>
+      <w:r>
+        <w:rPr>
+          <w:rFonts w:cs="Times New Roman"/>
+        </w:rPr>
+        <w:t xml:space="preserve">Stanway E. R., Eldridge J. J., Greis S. M. L., </w:t>
+      </w:r>
+      <w:r>
+        <w:rPr>
+          <w:rFonts w:cs="Times New Roman"/>
+        </w:rPr>
+        <w:t>et al.</w:t>
+      </w:r>
+      <w:r>
+        <w:rPr>
+          <w:rFonts w:cs="Times New Roman"/>
+        </w:rPr>
+        <w:t>, 2014, MNRAS, 444, 3466</w:t>
+      </w:r>
+    </w:p>
+    <w:p>
+      <w:pPr>
+        <w:spacing w:after="115"/>
+        <w:rPr>
+          <w:rFonts w:cs="Times New Roman"/>
+        </w:rPr>
+      </w:pPr>
+      <w:r>
+        <w:rPr>
+          <w:rFonts w:cs="Times New Roman"/>
+        </w:rPr>
+        <w:t xml:space="preserve">Stark </w:t>
+      </w:r>
+      <w:r>
+        <w:rPr>
+          <w:rFonts w:cs="Times New Roman"/>
+        </w:rPr>
+        <w:t>D. P., Johan R., Siana B.</w:t>
+      </w:r>
+      <w:r>
+        <w:rPr>
+          <w:rFonts w:cs="Times New Roman"/>
+        </w:rPr>
+        <w:t xml:space="preserve">, </w:t>
+      </w:r>
+      <w:r>
+        <w:rPr>
+          <w:rFonts w:cs="Times New Roman"/>
+        </w:rPr>
+        <w:t xml:space="preserve">et al., </w:t>
+      </w:r>
+      <w:r>
+        <w:rPr>
+          <w:rFonts w:cs="Times New Roman"/>
+        </w:rPr>
+        <w:t>2014, MNRAS, 445, 3200</w:t>
+      </w:r>
+    </w:p>
+    <w:p>
+      <w:pPr>
+        <w:spacing w:after="115"/>
+        <w:rPr>
+          <w:rFonts w:cs="Times New Roman"/>
+        </w:rPr>
+      </w:pPr>
+      <w:r>
+        <w:rPr>
+          <w:rFonts w:cs="Times New Roman"/>
+        </w:rPr>
+        <w:t>Steidel C. C., Rudie G. C., Strom A. L,</w:t>
+      </w:r>
+      <w:r>
+        <w:rPr>
+          <w:rFonts w:cs="Times New Roman"/>
         </w:rPr>
         <w:t xml:space="preserve"> </w:t>
       </w:r>
       <w:r>
         <w:rPr>
-          <w:rFonts w:ascii="Times" w:eastAsiaTheme="minorEastAsia" w:hAnsi="Times" w:cs="0Ä¸ø◊d·"/>
-          <w:kern w:val="0"/>
-          <w:lang w:eastAsia="en-US" w:bidi="ar-SA"/>
-        </w:rPr>
-        <w:t xml:space="preserve">Phillips, M. M., Wilkes, B. J., &amp; Williams, R. E. 1996, ApJ, 461, 683 </w:t>
+          <w:rFonts w:cs="Times New Roman"/>
+        </w:rPr>
+        <w:t xml:space="preserve">et al., </w:t>
+      </w:r>
+      <w:r>
+        <w:rPr>
+          <w:rFonts w:cs="Times New Roman"/>
+        </w:rPr>
+        <w:t>2014, ApJ, 795, 165</w:t>
       </w:r>
     </w:p>
     <w:p>
       <w:pPr>
         <w:spacing w:after="115"/>
-      </w:pPr>
-      <w:r>
-        <w:rPr>
-          <w:rFonts w:ascii="Times" w:hAnsi="Times"/>
-        </w:rPr>
-        <w:t>Ferland</w:t>
-      </w:r>
-      <w:r>
-        <w:rPr>
-          <w:rFonts w:ascii="Times" w:hAnsi="Times"/>
-        </w:rPr>
-        <w:t xml:space="preserve"> G. J., &amp;</w:t>
-      </w:r>
-      <w:r>
-        <w:rPr>
-          <w:rFonts w:ascii="Times" w:hAnsi="Times"/>
-        </w:rPr>
-        <w:t xml:space="preserve"> Osterbrock</w:t>
-      </w:r>
-      <w:r>
-        <w:t xml:space="preserve"> D. E., </w:t>
-      </w:r>
-      <w:r>
-        <w:t>1986</w:t>
-      </w:r>
-      <w:r>
-        <w:t>, ApJ, 300, 658</w:t>
+        <w:rPr>
+          <w:rFonts w:cs="Times New Roman"/>
+        </w:rPr>
+      </w:pPr>
+      <w:r>
+        <w:rPr>
+          <w:rFonts w:cs="Times New Roman"/>
+        </w:rPr>
+        <w:t xml:space="preserve">Wood D. O. S., </w:t>
+      </w:r>
+      <w:r>
+        <w:rPr>
+          <w:rFonts w:cs="Times New Roman"/>
+        </w:rPr>
+        <w:t xml:space="preserve">&amp; </w:t>
+      </w:r>
+      <w:r>
+        <w:rPr>
+          <w:rFonts w:cs="Times New Roman"/>
+        </w:rPr>
+        <w:t>Churchwell E., 1989, ApJS, 69, 831</w:t>
       </w:r>
     </w:p>
     <w:p>
       <w:pPr>
         <w:spacing w:after="115"/>
-      </w:pPr>
-      <w:r>
-        <w:t>Ferland</w:t>
-      </w:r>
-      <w:r>
-        <w:t xml:space="preserve"> G. J., Porter R. L., van Hoof P. A. M.,</w:t>
-      </w:r>
-      <w:r>
-        <w:t xml:space="preserve"> et al. 2013</w:t>
-      </w:r>
-      <w:r>
-        <w:t>, RMxAA, 49, 137</w:t>
-      </w:r>
+        <w:rPr>
+          <w:rFonts w:cs="Times New Roman"/>
+        </w:rPr>
+      </w:pPr>
+    </w:p>
+    <w:p>
+      <w:pPr>
+        <w:rPr>
+          <w:rFonts w:cs="Times New Roman"/>
+        </w:rPr>
+      </w:pPr>
     </w:p>
     <w:p>
       <w:pPr>
         <w:spacing w:after="115"/>
-      </w:pPr>
-      <w:r>
-        <w:t>Ferguson J. W., Korista K. T., Baldwin J. A.,</w:t>
-      </w:r>
-      <w:r>
-        <w:t xml:space="preserve"> &amp;</w:t>
-      </w:r>
-      <w:r>
-        <w:t xml:space="preserve"> Ferland G. J.,</w:t>
-      </w:r>
-      <w:r>
-        <w:t xml:space="preserve"> 1997</w:t>
-      </w:r>
-      <w:r>
-        <w:t>, ApJ, 487, 122</w:t>
-      </w:r>
-    </w:p>
-    <w:p>
-      <w:pPr>
-        <w:spacing w:after="115"/>
-      </w:pPr>
-      <w:r>
-        <w:rPr>
-          <w:rFonts w:cs="Times New Roman"/>
-        </w:rPr>
-        <w:t>Fosbury R. A. E., Villar-Mart</w:t>
-      </w:r>
-      <w:r>
-        <w:rPr>
-          <w:rFonts w:cs="Times New Roman"/>
-        </w:rPr>
-        <w:t>í</w:t>
-      </w:r>
-      <w:r>
-        <w:rPr>
-          <w:rFonts w:cs="Times New Roman"/>
-        </w:rPr>
-        <w:t>n M., Humphrey A.,</w:t>
-      </w:r>
-      <w:r>
-        <w:rPr>
-          <w:rFonts w:cs="Times New Roman"/>
-        </w:rPr>
-        <w:t xml:space="preserve"> et al.</w:t>
-      </w:r>
-      <w:r>
-        <w:rPr>
-          <w:rFonts w:cs="Times New Roman"/>
-        </w:rPr>
-        <w:t xml:space="preserve"> 2003, ApJ, 596</w:t>
-      </w:r>
-      <w:r>
-        <w:rPr>
-          <w:rFonts w:cs="Times New Roman"/>
-        </w:rPr>
-        <w:t>, 797</w:t>
-      </w:r>
-    </w:p>
-    <w:p>
-      <w:pPr>
-        <w:spacing w:after="115"/>
-      </w:pPr>
-      <w:r>
-        <w:t>Garnett, D. 1989, ApJ, 345, 282</w:t>
-      </w:r>
-    </w:p>
-    <w:p>
-      <w:pPr>
-        <w:spacing w:after="115"/>
-      </w:pPr>
-      <w:r>
-        <w:t xml:space="preserve">Goad M. R., Korista K. T., </w:t>
-      </w:r>
-      <w:r>
-        <w:t xml:space="preserve">&amp; </w:t>
-      </w:r>
-      <w:r>
-        <w:t>Ruff A. J., 2012, MNRAS, 426, 3086</w:t>
-      </w:r>
-    </w:p>
-    <w:p>
-      <w:pPr>
-        <w:spacing w:after="115"/>
-      </w:pPr>
-      <w:r>
-        <w:t xml:space="preserve">Grevesse N., Asplund M., Sauval A. J., </w:t>
-      </w:r>
-      <w:r>
-        <w:t xml:space="preserve">&amp; </w:t>
-      </w:r>
-      <w:r>
-        <w:t>Scott P.,</w:t>
-      </w:r>
-      <w:r>
-        <w:t xml:space="preserve"> 2010</w:t>
-      </w:r>
-      <w:r>
-        <w:t>, Ap&amp;SS, 328, 179</w:t>
-      </w:r>
-    </w:p>
-    <w:p>
-      <w:pPr>
-        <w:spacing w:after="115"/>
-        <w:rPr>
-          <w:rFonts w:cs="Times New Roman"/>
-        </w:rPr>
-      </w:pPr>
-      <w:r>
-        <w:t xml:space="preserve">Groves B. A., Dopita M. A., </w:t>
-      </w:r>
-      <w:r>
-        <w:t xml:space="preserve">&amp; </w:t>
-      </w:r>
-      <w:r>
-        <w:rPr>
-          <w:rFonts w:cs="Times New Roman"/>
-        </w:rPr>
-        <w:t>Sutherland R. S., 2004b, ApJS, 153, 75</w:t>
-      </w:r>
-    </w:p>
-    <w:p>
-      <w:pPr>
-        <w:spacing w:after="115"/>
-        <w:rPr>
-          <w:rFonts w:cs="Times New Roman"/>
-        </w:rPr>
-      </w:pPr>
-      <w:r>
-        <w:rPr>
-          <w:rFonts w:cs="Times New Roman"/>
-        </w:rPr>
-        <w:t xml:space="preserve">Hamann F., </w:t>
-      </w:r>
-      <w:r>
-        <w:rPr>
-          <w:rFonts w:cs="Times New Roman"/>
-        </w:rPr>
-        <w:t>Kosita K. T., Ferland G. J., Warner C.,</w:t>
-      </w:r>
-      <w:r>
-        <w:rPr>
-          <w:rFonts w:cs="Times New Roman"/>
-        </w:rPr>
-        <w:t xml:space="preserve"> &amp;</w:t>
-      </w:r>
-      <w:r>
-        <w:rPr>
-          <w:rFonts w:cs="Times New Roman"/>
-        </w:rPr>
-        <w:t xml:space="preserve"> Baldwin J.,</w:t>
-      </w:r>
-      <w:r>
-        <w:rPr>
-          <w:rFonts w:cs="Times New Roman"/>
-        </w:rPr>
-        <w:t xml:space="preserve"> 2002</w:t>
-      </w:r>
-      <w:r>
-        <w:rPr>
-          <w:rFonts w:cs="Times New Roman"/>
-        </w:rPr>
-        <w:t>, ApJ, 564, 592</w:t>
-      </w:r>
-    </w:p>
-    <w:p>
-      <w:pPr>
-        <w:widowControl/>
-        <w:suppressAutoHyphens w:val="0"/>
-        <w:rPr>
-          <w:rFonts w:eastAsia="Times New Roman" w:cs="Times New Roman"/>
-          <w:kern w:val="0"/>
-          <w:lang w:eastAsia="en-US" w:bidi="ar-SA"/>
-        </w:rPr>
-      </w:pPr>
-      <w:r>
-        <w:rPr>
-          <w:rFonts w:eastAsia="Times New Roman" w:cs="Times New Roman"/>
-          <w:kern w:val="0"/>
-          <w:lang w:eastAsia="en-US" w:bidi="ar-SA"/>
-        </w:rPr>
-        <w:t>Heckman, T. M., Robert, C. Leitherer, C., Garnett, D. R., &amp; van der Rydt, F. 1998, ApJ, 503, 646</w:t>
-      </w:r>
-    </w:p>
-    <w:p>
-      <w:pPr>
-        <w:spacing w:after="115"/>
-        <w:rPr>
-          <w:rFonts w:cs="Times New Roman"/>
-        </w:rPr>
-      </w:pPr>
-      <w:r>
-        <w:rPr>
-          <w:rFonts w:cs="Times New Roman"/>
-        </w:rPr>
-        <w:t>Hillier D.,</w:t>
-      </w:r>
-      <w:r>
-        <w:rPr>
-          <w:rFonts w:cs="Times New Roman"/>
-        </w:rPr>
-        <w:t xml:space="preserve"> </w:t>
-      </w:r>
-      <w:r>
-        <w:rPr>
-          <w:rFonts w:cs="Times New Roman"/>
-        </w:rPr>
-        <w:t xml:space="preserve">&amp; </w:t>
-      </w:r>
-      <w:r>
-        <w:rPr>
-          <w:rFonts w:cs="Times New Roman"/>
-        </w:rPr>
-        <w:t>Miller D. L., 1998, ApJ, 496, 407</w:t>
-      </w:r>
-    </w:p>
-    <w:p>
-      <w:pPr>
-        <w:spacing w:after="115"/>
-      </w:pPr>
-      <w:r>
-        <w:rPr>
-          <w:rFonts w:cs="Times New Roman"/>
-        </w:rPr>
-        <w:t>Hoare M. G., Kurtz S. E., Lizano S., Keto E.,</w:t>
-      </w:r>
-      <w:r>
-        <w:rPr>
-          <w:rFonts w:cs="Times New Roman"/>
-        </w:rPr>
-        <w:t xml:space="preserve"> &amp;</w:t>
-      </w:r>
-      <w:r>
-        <w:t xml:space="preserve"> Hofner P.,</w:t>
-      </w:r>
-      <w:r>
-        <w:t xml:space="preserve"> 2007</w:t>
-      </w:r>
-      <w:r>
-        <w:rPr>
-          <w:rFonts w:eastAsia="Times New Roman" w:cs="Times New Roman"/>
-          <w:color w:val="000000"/>
-          <w:kern w:val="0"/>
-          <w:shd w:val="clear" w:color="auto" w:fill="FFFFFF"/>
-          <w:lang w:eastAsia="en-US" w:bidi="ar-SA"/>
-        </w:rPr>
-        <w:t xml:space="preserve"> in Protostars and Planets V, ed. Reipurth B., Jewitt D., and Keil K. (Tucson, AZ; University of Arizona Press), 181</w:t>
-      </w:r>
-    </w:p>
-    <w:p>
-      <w:pPr>
-        <w:spacing w:after="115"/>
-      </w:pPr>
-      <w:r>
-        <w:t>Hopkins, P. F., Hernquist, L., Cox, T. J., Rob</w:t>
-      </w:r>
-      <w:r>
-        <w:t>ertson, B., &amp; Springel, V. 2006</w:t>
-      </w:r>
-      <w:r>
-        <w:t>, ApJS, 163, 50</w:t>
-      </w:r>
-    </w:p>
-    <w:p>
-      <w:pPr>
-        <w:spacing w:after="115"/>
-      </w:pPr>
-      <w:r>
-        <w:t>Kauffman G. et al., 2003, MNRAS, 346, 1055</w:t>
-      </w:r>
-    </w:p>
-    <w:p>
-      <w:pPr>
-        <w:spacing w:after="115"/>
-      </w:pPr>
-      <w:r>
-        <w:t>Kewley, L. J. &amp; Dopita, M. A. 2002, ApJS, 142, 35</w:t>
-      </w:r>
-    </w:p>
-    <w:p>
-      <w:pPr>
-        <w:spacing w:after="115"/>
-      </w:pPr>
-      <w:r>
-        <w:t>Kewley L. J., Dopita M. A., Sutherland R. S., Heisler C. A.,</w:t>
-      </w:r>
-      <w:r>
-        <w:t xml:space="preserve"> &amp;</w:t>
-      </w:r>
-      <w:r>
-        <w:t xml:space="preserve"> Trevena J., 2001, ApJ, 556, 121</w:t>
-      </w:r>
-    </w:p>
-    <w:p>
-      <w:pPr>
-        <w:spacing w:after="115"/>
-        <w:rPr>
-          <w:rFonts w:cs="Times New Roman"/>
-        </w:rPr>
-      </w:pPr>
-      <w:r>
-        <w:rPr>
-          <w:rFonts w:cs="Times New Roman"/>
-        </w:rPr>
-        <w:t>Kewley L. J., Dopita M. A., Leitherer C., et al.,</w:t>
-      </w:r>
-      <w:r>
-        <w:rPr>
-          <w:rFonts w:cs="Times New Roman"/>
-        </w:rPr>
-        <w:t xml:space="preserve"> 2013</w:t>
-      </w:r>
-      <w:r>
-        <w:rPr>
-          <w:rFonts w:cs="Times New Roman"/>
-        </w:rPr>
-        <w:t>, ApJ, 774, 100</w:t>
-      </w:r>
-    </w:p>
-    <w:p>
-      <w:pPr>
-        <w:spacing w:after="115"/>
-        <w:rPr>
-          <w:lang w:val="en-CA"/>
-        </w:rPr>
-      </w:pPr>
-      <w:r>
-        <w:rPr>
-          <w:lang w:val="en-CA"/>
-        </w:rPr>
-        <w:t>Kewley, L. J., Maier, C., Yabe, K., et al. 2013b, ApJ, 774, L10</w:t>
-      </w:r>
-    </w:p>
-    <w:p>
-      <w:pPr>
-        <w:spacing w:after="115"/>
-      </w:pPr>
-      <w:r>
-        <w:t xml:space="preserve">Korista K., Ferland G., Baldwin J., </w:t>
-      </w:r>
-      <w:r>
-        <w:t xml:space="preserve">&amp; </w:t>
-      </w:r>
-      <w:r>
-        <w:t>Verner D., 1997, ApJS, 108, 401</w:t>
-      </w:r>
-    </w:p>
-    <w:p>
-      <w:pPr>
-        <w:spacing w:after="115"/>
-      </w:pPr>
-      <w:r>
-        <w:t>Kroupa</w:t>
-      </w:r>
-      <w:r>
-        <w:t xml:space="preserve"> P.</w:t>
-      </w:r>
-      <w:r>
-        <w:t>,</w:t>
-      </w:r>
-      <w:r>
-        <w:t xml:space="preserve"> 2001, MNRAS, 322, 231</w:t>
-      </w:r>
-    </w:p>
-    <w:p>
-      <w:pPr>
-        <w:spacing w:after="115"/>
-      </w:pPr>
-      <w:r>
-        <w:t xml:space="preserve">Kurtz S., Churchwell E., </w:t>
-      </w:r>
-      <w:r>
-        <w:t xml:space="preserve">&amp; </w:t>
-      </w:r>
-      <w:r>
-        <w:t>Wood D. O. S., 1994, ApJS, 91, 659</w:t>
-      </w:r>
-    </w:p>
-    <w:p>
-      <w:pPr>
-        <w:spacing w:after="115"/>
-      </w:pPr>
-      <w:r>
-        <w:rPr>
-          <w:lang w:val="en-CA"/>
-        </w:rPr>
-        <w:t>Leitherer</w:t>
-      </w:r>
-      <w:r>
-        <w:rPr>
-          <w:lang w:val="en-CA"/>
-        </w:rPr>
-        <w:t xml:space="preserve">, C., 2004. “Age-Dating of Starburst Galaxies,” </w:t>
-      </w:r>
-      <w:r>
-        <w:rPr>
-          <w:i/>
-          <w:lang w:val="en-CA"/>
-        </w:rPr>
-        <w:t>The Evolution of Starbursts</w:t>
-      </w:r>
-      <w:r>
-        <w:rPr>
-          <w:lang w:val="en-CA"/>
-        </w:rPr>
-        <w:t>, ed. S. Huettemeister &amp; E. Manthey (Melville: AIP), in press</w:t>
-      </w:r>
-      <w:r>
-        <w:rPr>
-          <w:lang w:val="en-CA"/>
-        </w:rPr>
-        <w:t>.</w:t>
-      </w:r>
-    </w:p>
-    <w:p>
-      <w:pPr>
-        <w:spacing w:after="115"/>
-      </w:pPr>
-      <w:r>
-        <w:t>Leitherer C., 1999, ApJS, 123, 3</w:t>
-      </w:r>
-    </w:p>
-    <w:p>
-      <w:pPr>
-        <w:spacing w:after="115"/>
-      </w:pPr>
-      <w:r>
-        <w:t xml:space="preserve">Leitherer C., Ekstrom S., Meynet G., </w:t>
-      </w:r>
-      <w:r>
-        <w:t>et al.</w:t>
-      </w:r>
-      <w:r>
-        <w:rPr>
-          <w:rFonts w:cs="Times New Roman"/>
-        </w:rPr>
-        <w:t xml:space="preserve">, </w:t>
-      </w:r>
-      <w:r>
-        <w:t>2014, ApJS, 212, 14</w:t>
-      </w:r>
-    </w:p>
-    <w:p>
-      <w:pPr>
-        <w:spacing w:after="115"/>
-      </w:pPr>
-      <w:r>
-        <w:t xml:space="preserve">Levesque E. M., Kewley L. J., </w:t>
-      </w:r>
-      <w:r>
-        <w:t xml:space="preserve">&amp; </w:t>
-      </w:r>
-      <w:r>
-        <w:t>Larson K. L., 2010, AJ, 139, 712</w:t>
-      </w:r>
-    </w:p>
-    <w:p>
-      <w:pPr>
-        <w:spacing w:after="115"/>
-      </w:pPr>
-      <w:r>
-        <w:t>Liu X., Shapley A. E., Coil A. L, Brinchmann J.,</w:t>
-      </w:r>
-      <w:r>
-        <w:t xml:space="preserve"> &amp;</w:t>
-      </w:r>
-      <w:r>
-        <w:t xml:space="preserve"> Ma C., 2008, ApJ, 678, 758</w:t>
-      </w:r>
-    </w:p>
-    <w:p>
-      <w:pPr>
-        <w:spacing w:after="115"/>
-      </w:pPr>
-      <w:r>
-        <w:rPr>
-          <w:rFonts w:cs="Times New Roman"/>
-        </w:rPr>
-        <w:t>Laor</w:t>
-      </w:r>
-      <w:r>
-        <w:rPr>
-          <w:rFonts w:cs="Times New Roman"/>
-        </w:rPr>
-        <w:t xml:space="preserve"> A.,</w:t>
-      </w:r>
-      <w:r>
-        <w:rPr>
-          <w:rFonts w:cs="Times New Roman"/>
-        </w:rPr>
-        <w:t xml:space="preserve"> &amp; Draine</w:t>
-      </w:r>
-      <w:r>
-        <w:rPr>
-          <w:rFonts w:cs="Times New Roman"/>
-        </w:rPr>
-        <w:t xml:space="preserve"> B. T.,</w:t>
-      </w:r>
-      <w:r>
-        <w:rPr>
-          <w:rFonts w:cs="Times New Roman"/>
-        </w:rPr>
-        <w:t xml:space="preserve"> 1993</w:t>
-      </w:r>
-      <w:r>
-        <w:rPr>
-          <w:rFonts w:cs="Times New Roman"/>
-        </w:rPr>
-        <w:t>, ApJ, 402, 441</w:t>
-      </w:r>
-    </w:p>
-    <w:p>
-      <w:pPr>
-        <w:spacing w:after="115"/>
-      </w:pPr>
-      <w:r>
-        <w:t xml:space="preserve">Lutz D., Kunze D., Spoon H. W. W., </w:t>
-      </w:r>
-      <w:r>
-        <w:t xml:space="preserve">&amp; </w:t>
-      </w:r>
-      <w:r>
-        <w:t>Thornley M. D., 1998, A&amp;A, 333, 75</w:t>
-      </w:r>
-    </w:p>
-    <w:p>
-      <w:pPr>
-        <w:spacing w:after="115"/>
-      </w:pPr>
-      <w:r>
-        <w:t>Moy E., Rocca-Volmerange B., Fioc M.,</w:t>
-      </w:r>
-      <w:r>
-        <w:t xml:space="preserve"> 2001</w:t>
-      </w:r>
-      <w:r>
-        <w:t>, A&amp;A, 365, 347</w:t>
-      </w:r>
-    </w:p>
-    <w:p>
-      <w:pPr>
-        <w:spacing w:after="115"/>
-      </w:pPr>
-      <w:r>
-        <w:t xml:space="preserve">Negrete C. A., Dultzin D., Marziani P., </w:t>
-      </w:r>
-      <w:r>
-        <w:t xml:space="preserve">&amp; </w:t>
-      </w:r>
-      <w:r>
-        <w:t>Sulentic J. W., 2012, ApJ, 757, 62</w:t>
-      </w:r>
-    </w:p>
-    <w:p>
-      <w:pPr>
-        <w:spacing w:after="115"/>
-      </w:pPr>
-      <w:r>
-        <w:rPr>
-          <w:rFonts w:cs="Times New Roman"/>
-        </w:rPr>
-        <w:t>Netze</w:t>
-      </w:r>
-      <w:r>
-        <w:rPr>
-          <w:rFonts w:cs="Times New Roman"/>
-        </w:rPr>
-        <w:t xml:space="preserve">r H., </w:t>
-      </w:r>
-      <w:r>
-        <w:rPr>
-          <w:rFonts w:cs="Times New Roman"/>
-        </w:rPr>
-        <w:t>&amp; Laor</w:t>
-      </w:r>
-      <w:r>
-        <w:rPr>
-          <w:rFonts w:cs="Times New Roman"/>
-        </w:rPr>
-        <w:t xml:space="preserve"> A.,</w:t>
-      </w:r>
-      <w:r>
-        <w:rPr>
-          <w:rFonts w:cs="Times New Roman"/>
-        </w:rPr>
-        <w:t xml:space="preserve"> 1993</w:t>
-      </w:r>
-      <w:r>
-        <w:rPr>
-          <w:rFonts w:cs="Times New Roman"/>
-        </w:rPr>
-        <w:t>, ApJ, 404, 51</w:t>
-      </w:r>
-    </w:p>
-    <w:p>
-      <w:pPr>
-        <w:spacing w:after="115"/>
-      </w:pPr>
-      <w:r>
-        <w:t>Osterbrock</w:t>
-      </w:r>
-      <w:r>
-        <w:t xml:space="preserve"> </w:t>
-      </w:r>
-      <w:r>
-        <w:t xml:space="preserve">D. E., </w:t>
-      </w:r>
-      <w:r>
-        <w:t xml:space="preserve">&amp; </w:t>
-      </w:r>
-      <w:r>
-        <w:t>Ferland</w:t>
-      </w:r>
-      <w:r>
-        <w:t xml:space="preserve"> </w:t>
-      </w:r>
-      <w:r>
-        <w:t xml:space="preserve">G. J., 2006, Astrophysics of Gaseous Nebulae and Active Galactic Nuclei. University Science Books, </w:t>
-      </w:r>
-      <w:r>
-        <w:t>3</w:t>
-      </w:r>
-      <w:r>
-        <w:rPr>
-          <w:vertAlign w:val="superscript"/>
-        </w:rPr>
-        <w:t>rd</w:t>
-      </w:r>
-      <w:r>
-        <w:t xml:space="preserve"> Ed., </w:t>
-      </w:r>
-      <w:r>
-        <w:t>California (AGN3)</w:t>
-      </w:r>
-    </w:p>
-    <w:p>
-      <w:pPr>
-        <w:spacing w:after="115"/>
-      </w:pPr>
-      <w:r>
-        <w:rPr>
-          <w:rFonts w:eastAsia="Times New Roman" w:cs="Times New Roman"/>
-          <w:color w:val="000000"/>
-        </w:rPr>
-        <w:t xml:space="preserve">Pauldrach A. W. A., Hoffmann T. L., </w:t>
-      </w:r>
-      <w:r>
-        <w:rPr>
-          <w:rFonts w:eastAsia="Times New Roman" w:cs="Times New Roman"/>
-          <w:color w:val="000000"/>
-        </w:rPr>
-        <w:t xml:space="preserve">&amp; </w:t>
-      </w:r>
-      <w:r>
-        <w:rPr>
-          <w:rFonts w:eastAsia="Times New Roman" w:cs="Times New Roman"/>
-          <w:color w:val="000000"/>
-        </w:rPr>
-        <w:t>Lennon M., 2001, A&amp;A, 375, 161</w:t>
-      </w:r>
-    </w:p>
-    <w:p>
-      <w:pPr>
-        <w:spacing w:after="115"/>
-        <w:rPr>
-          <w:rFonts w:cs="Times New Roman"/>
-        </w:rPr>
-      </w:pPr>
-      <w:r>
-        <w:rPr>
-          <w:rFonts w:cs="Times New Roman"/>
-        </w:rPr>
-        <w:t>Pellegrini E. W., Baldwin J. A., Brogan C. L., et al.,</w:t>
-      </w:r>
-      <w:r>
-        <w:rPr>
-          <w:rFonts w:cs="Times New Roman"/>
-        </w:rPr>
-        <w:t xml:space="preserve"> 2007</w:t>
-      </w:r>
-      <w:r>
-        <w:rPr>
-          <w:rFonts w:cs="Times New Roman"/>
-        </w:rPr>
-        <w:t>, ApJ, 658, 1119</w:t>
-      </w:r>
-    </w:p>
-    <w:p>
-      <w:pPr>
-        <w:spacing w:after="115"/>
-        <w:rPr>
-          <w:rFonts w:eastAsia="Times New Roman" w:cs="Times New Roman"/>
-          <w:color w:val="000000"/>
-        </w:rPr>
-      </w:pPr>
-      <w:r>
-        <w:rPr>
-          <w:rFonts w:cs="Times New Roman"/>
-        </w:rPr>
-        <w:t>Pellegrini E. W., Baldwin J. A., Ferland G. J., Shaw G., &amp; Heathcote S., 2009, ApJ, 693, 285</w:t>
-      </w:r>
-    </w:p>
-    <w:p>
-      <w:pPr>
-        <w:spacing w:after="115"/>
-        <w:rPr>
-          <w:rFonts w:cs="Times New Roman"/>
-        </w:rPr>
-      </w:pPr>
-      <w:r>
-        <w:rPr>
-          <w:rFonts w:cs="Times New Roman"/>
-        </w:rPr>
-        <w:t>Raiter A., Fosbury R. A. E., Teimoorinia H., 2010, A&amp;A, 510, 109</w:t>
-      </w:r>
-    </w:p>
-    <w:p>
-      <w:pPr>
-        <w:spacing w:after="115"/>
-        <w:rPr>
-          <w:rFonts w:eastAsia="Times New Roman" w:cs="Times New Roman"/>
-          <w:color w:val="000000"/>
-        </w:rPr>
-      </w:pPr>
-      <w:r>
-        <w:rPr>
-          <w:rFonts w:cs="Times New Roman"/>
-        </w:rPr>
-        <w:t xml:space="preserve">Richard </w:t>
-      </w:r>
-      <w:r>
-        <w:rPr>
-          <w:rFonts w:cs="Times New Roman"/>
-        </w:rPr>
-        <w:t xml:space="preserve">J., Jones T., Richard E., </w:t>
-      </w:r>
-      <w:r>
-        <w:rPr>
-          <w:rFonts w:cs="Times New Roman"/>
-        </w:rPr>
-        <w:t>2011</w:t>
-      </w:r>
-      <w:r>
-        <w:rPr>
-          <w:rFonts w:cs="Times New Roman"/>
-        </w:rPr>
-        <w:t>, MNRAS, 413, 643</w:t>
-      </w:r>
-    </w:p>
-    <w:p>
-      <w:pPr>
-        <w:spacing w:after="115"/>
-      </w:pPr>
-      <w:r>
-        <w:t xml:space="preserve">Richardson C. T., Allen J. T., Baldwin J. A., </w:t>
-      </w:r>
-      <w:r>
-        <w:t>et al.</w:t>
-      </w:r>
-      <w:r>
-        <w:t>, 2015, in prep</w:t>
-      </w:r>
-    </w:p>
-    <w:p>
-      <w:pPr>
-        <w:spacing w:after="115"/>
-      </w:pPr>
-      <w:r>
-        <w:t xml:space="preserve">Richardson, M. L. A., Levesque, E. M., McLinden, E. M., </w:t>
-      </w:r>
-      <w:r>
-        <w:t>et al.</w:t>
-      </w:r>
-      <w:r>
-        <w:t>, 2013, arXiv:1309.1169</w:t>
-      </w:r>
-    </w:p>
-    <w:p>
-      <w:pPr>
-        <w:spacing w:after="115"/>
-      </w:pPr>
-      <w:r>
-        <w:t>Rubin R. H., 1989, ApJS, 69, 897</w:t>
-      </w:r>
-    </w:p>
-    <w:p>
-      <w:pPr>
-        <w:spacing w:after="115"/>
-      </w:pPr>
-      <w:r>
-        <w:rPr>
-          <w:rFonts w:cs="Times New Roman"/>
-        </w:rPr>
-        <w:t>Sán</w:t>
-      </w:r>
-      <w:r>
-        <w:rPr>
-          <w:rFonts w:cs="Times New Roman"/>
-        </w:rPr>
-        <w:t xml:space="preserve">chez-Monge </w:t>
-      </w:r>
-      <w:r>
-        <w:rPr>
-          <w:rFonts w:cs="Times New Roman"/>
-        </w:rPr>
-        <w:t>Á</w:t>
-      </w:r>
-      <w:r>
-        <w:rPr>
-          <w:rFonts w:cs="Times New Roman"/>
-        </w:rPr>
-        <w:t>., Pandian, J. D., &amp; Kurtz S.,</w:t>
-      </w:r>
-      <w:r>
-        <w:rPr>
-          <w:rFonts w:cs="Times New Roman"/>
-        </w:rPr>
-        <w:t xml:space="preserve"> 2011</w:t>
-      </w:r>
-      <w:r>
-        <w:rPr>
-          <w:rFonts w:cs="Times New Roman"/>
-        </w:rPr>
-        <w:t xml:space="preserve">, </w:t>
-      </w:r>
-      <w:r>
-        <w:rPr>
-          <w:rFonts w:cs="Times New Roman"/>
-        </w:rPr>
-        <w:t>ApJL, 739, 9</w:t>
-      </w:r>
-    </w:p>
-    <w:p>
-      <w:pPr>
-        <w:spacing w:after="115"/>
-      </w:pPr>
-      <w:r>
-        <w:t>Satyapal, S., Vega, D., Heckman, T., O’Halloran, B., &amp; Dudik, R. 2007, ApJ,  663, L9</w:t>
-      </w:r>
-    </w:p>
-    <w:p>
-      <w:pPr>
-        <w:spacing w:after="115"/>
-      </w:pPr>
-      <w:r>
-        <w:t xml:space="preserve">Sellgren K., Tokunaga A. T., </w:t>
-      </w:r>
-      <w:r>
-        <w:t xml:space="preserve">&amp; </w:t>
-      </w:r>
-      <w:r>
-        <w:t xml:space="preserve">Nakada Y., </w:t>
-      </w:r>
-      <w:r>
-        <w:t>1990</w:t>
-      </w:r>
-      <w:r>
-        <w:t>, ApJ, 349, 120</w:t>
-      </w:r>
-    </w:p>
-    <w:p>
-      <w:pPr>
-        <w:spacing w:after="115"/>
-      </w:pPr>
-      <w:r>
-        <w:t>Shapley A. E., Steidel C. C., Pettini M.,</w:t>
-      </w:r>
-      <w:r>
-        <w:t xml:space="preserve"> &amp;</w:t>
-      </w:r>
-      <w:r>
-        <w:t xml:space="preserve"> Adelberger K. L., 2003, ApJ, 588, 63</w:t>
-      </w:r>
-    </w:p>
-    <w:p>
-      <w:pPr>
-        <w:spacing w:after="115"/>
-      </w:pPr>
-      <w:r>
-        <w:t xml:space="preserve">Sharazi M., Brinchmann J., </w:t>
-      </w:r>
-      <w:r>
-        <w:t xml:space="preserve">&amp; </w:t>
-      </w:r>
-      <w:r>
-        <w:t>Rahmati A., 2014, ApJ, 787, 120</w:t>
-      </w:r>
-    </w:p>
-    <w:p>
-      <w:pPr>
-        <w:spacing w:after="115"/>
-      </w:pPr>
-      <w:r>
-        <w:rPr>
-          <w:rFonts w:cs="Times New Roman"/>
-        </w:rPr>
-        <w:t>Stasinska G., &amp; Leitherer C., 1996, ApJS, 107, 661</w:t>
-      </w:r>
-    </w:p>
-    <w:p>
-      <w:pPr>
-        <w:spacing w:after="115"/>
-      </w:pPr>
-      <w:r>
-        <w:t xml:space="preserve">Stanway E. R., Eldridge J. J., Greis S. M. L., </w:t>
-      </w:r>
-      <w:r>
-        <w:t>et al.</w:t>
-      </w:r>
-      <w:r>
-        <w:t>, 2014, MNRAS, 444, 3466</w:t>
-      </w:r>
-    </w:p>
-    <w:p>
-      <w:pPr>
-        <w:spacing w:after="115"/>
-      </w:pPr>
-      <w:r>
-        <w:t xml:space="preserve">Stark </w:t>
-      </w:r>
-      <w:r>
-        <w:t>D. P., Johan R., Siana B.</w:t>
-      </w:r>
-      <w:r>
-        <w:t xml:space="preserve">, </w:t>
-      </w:r>
-      <w:r>
-        <w:t xml:space="preserve">et al., </w:t>
-      </w:r>
-      <w:r>
-        <w:t>2014, MNRAS, 445, 3200</w:t>
-      </w:r>
-    </w:p>
-    <w:p>
-      <w:pPr>
-        <w:spacing w:after="115"/>
-      </w:pPr>
-      <w:r>
-        <w:t>Steidel C. C., Rudie G. C., Strom A. L,</w:t>
-      </w:r>
-      <w:r>
-        <w:t xml:space="preserve"> </w:t>
-      </w:r>
-      <w:r>
-        <w:t xml:space="preserve">et al., </w:t>
-      </w:r>
-      <w:r>
-        <w:t>2014, ApJ, 795, 165</w:t>
-      </w:r>
-    </w:p>
-    <w:p>
-      <w:pPr>
-        <w:spacing w:after="115"/>
-      </w:pPr>
-      <w:r>
-        <w:t xml:space="preserve">Wood D. O. S., </w:t>
-      </w:r>
-      <w:r>
-        <w:t xml:space="preserve">&amp; </w:t>
-      </w:r>
-      <w:r>
-        <w:t>Churchwell E., 1989, ApJS, 69, 831</w:t>
-      </w:r>
-    </w:p>
-    <w:p>
-      <w:pPr>
-        <w:spacing w:after="115"/>
-      </w:pPr>
-    </w:p>
-    <w:p/>
-    <w:p>
-      <w:pPr>
-        <w:spacing w:after="115"/>
+        <w:rPr>
+          <w:rFonts w:cs="Times New Roman"/>
+        </w:rPr>
       </w:pPr>
     </w:p>
     <w:sectPr>
@@ -24717,12 +25149,12 @@
 
 <file path=word/comments.xml><?xml version="1.0" encoding="utf-8"?>
 <w:comments xmlns:wpc="http://schemas.microsoft.com/office/word/2010/wordprocessingCanvas" xmlns:mo="http://schemas.microsoft.com/office/mac/office/2008/main" xmlns:mc="http://schemas.openxmlformats.org/markup-compatibility/2006" xmlns:mv="urn:schemas-microsoft-com:mac:vml" xmlns:o="urn:schemas-microsoft-com:office:office" xmlns:r="http://schemas.openxmlformats.org/officeDocument/2006/relationships" xmlns:m="http://schemas.openxmlformats.org/officeDocument/2006/math" xmlns:v="urn:schemas-microsoft-com:vml" xmlns:wp14="http://schemas.microsoft.com/office/word/2010/wordprocessingDrawing" xmlns:wp="http://schemas.openxmlformats.org/drawingml/2006/wordprocessingDrawing" xmlns:w10="urn:schemas-microsoft-com:office:word" xmlns:w="http://schemas.openxmlformats.org/wordprocessingml/2006/main" xmlns:w14="http://schemas.microsoft.com/office/word/2010/wordml" xmlns:wpg="http://schemas.microsoft.com/office/word/2010/wordprocessingGroup" xmlns:wpi="http://schemas.microsoft.com/office/word/2010/wordprocessingInk" xmlns:wne="http://schemas.microsoft.com/office/word/2006/wordml" xmlns:wps="http://schemas.microsoft.com/office/word/2010/wordprocessingShape" mc:Ignorable="w14 wp14">
-  <w:comment w:id="7" w:author="Helen  Meskhidze" w:date="2016-01-12T14:25:00Z" w:initials="HM">
+  <w:comment w:id="8" w:author="Helen  Meskhidze" w:date="2016-01-12T14:25:00Z" w:initials="HM">
     <w:p>
       <w:pPr>
         <w:pStyle w:val="CommentText"/>
       </w:pPr>
-      <w:ins w:id="8" w:author="Helen  Meskhidze" w:date="2016-01-12T14:24:00Z">
+      <w:ins w:id="9" w:author="Helen  Meskhidze" w:date="2016-01-12T14:24:00Z">
         <w:r>
           <w:rPr>
             <w:rStyle w:val="CommentReference"/>
@@ -30662,7 +31094,7 @@
 </file>
 
 <file path=customXml/itemProps1.xml><?xml version="1.0" encoding="utf-8"?>
-<ds:datastoreItem xmlns:ds="http://schemas.openxmlformats.org/officeDocument/2006/customXml" ds:itemID="{D7F20D06-F094-0443-AE36-ED5953A0DF37}">
+<ds:datastoreItem xmlns:ds="http://schemas.openxmlformats.org/officeDocument/2006/customXml" ds:itemID="{1E31E788-C69F-044B-919A-73C6835D3574}">
   <ds:schemaRefs>
     <ds:schemaRef ds:uri="http://schemas.openxmlformats.org/officeDocument/2006/bibliography"/>
   </ds:schemaRefs>

</xml_diff>